<commit_message>
Recopilación de la información
</commit_message>
<xml_diff>
--- a/Fase2_RecopilacionDeInformacion.docx
+++ b/Fase2_RecopilacionDeInformacion.docx
@@ -1,6 +1,6 @@
 
 <file path=word/document.xml><?xml version="1.0" encoding="utf-8"?>
-<w:document xmlns:wpc="http://schemas.microsoft.com/office/word/2010/wordprocessingCanvas" xmlns:cx="http://schemas.microsoft.com/office/drawing/2014/chartex" xmlns:cx1="http://schemas.microsoft.com/office/drawing/2015/9/8/chartex" xmlns:cx2="http://schemas.microsoft.com/office/drawing/2015/10/21/chartex" xmlns:cx3="http://schemas.microsoft.com/office/drawing/2016/5/9/chartex" xmlns:cx4="http://schemas.microsoft.com/office/drawing/2016/5/10/chartex" xmlns:cx5="http://schemas.microsoft.com/office/drawing/2016/5/11/chartex" xmlns:cx6="http://schemas.microsoft.com/office/drawing/2016/5/12/chartex" xmlns:cx7="http://schemas.microsoft.com/office/drawing/2016/5/13/chartex" xmlns:cx8="http://schemas.microsoft.com/office/drawing/2016/5/14/chartex" xmlns:mc="http://schemas.openxmlformats.org/markup-compatibility/2006" xmlns:aink="http://schemas.microsoft.com/office/drawing/2016/ink" xmlns:am3d="http://schemas.microsoft.com/office/drawing/2017/model3d" xmlns:o="urn:schemas-microsoft-com:office:office" xmlns:r="http://schemas.openxmlformats.org/officeDocument/2006/relationships" xmlns:m="http://schemas.openxmlformats.org/officeDocument/2006/math" xmlns:v="urn:schemas-microsoft-com:vml" xmlns:wp14="http://schemas.microsoft.com/office/word/2010/wordprocessingDrawing" xmlns:wp="http://schemas.openxmlformats.org/drawingml/2006/wordprocessingDrawing" xmlns:w10="urn:schemas-microsoft-com:office:word" xmlns:w="http://schemas.openxmlformats.org/wordprocessingml/2006/main" xmlns:w14="http://schemas.microsoft.com/office/word/2010/wordml" xmlns:w15="http://schemas.microsoft.com/office/word/2012/wordml" xmlns:w16cid="http://schemas.microsoft.com/office/word/2016/wordml/cid" xmlns:w16se="http://schemas.microsoft.com/office/word/2015/wordml/symex" xmlns:wpg="http://schemas.microsoft.com/office/word/2010/wordprocessingGroup" xmlns:wpi="http://schemas.microsoft.com/office/word/2010/wordprocessingInk" xmlns:wne="http://schemas.microsoft.com/office/word/2006/wordml" xmlns:wps="http://schemas.microsoft.com/office/word/2010/wordprocessingShape" mc:Ignorable="w14 w15 w16se w16cid wp14">
+<w:document xmlns:wpc="http://schemas.microsoft.com/office/word/2010/wordprocessingCanvas" xmlns:cx="http://schemas.microsoft.com/office/drawing/2014/chartex" xmlns:mc="http://schemas.openxmlformats.org/markup-compatibility/2006" xmlns:o="urn:schemas-microsoft-com:office:office" xmlns:r="http://schemas.openxmlformats.org/officeDocument/2006/relationships" xmlns:m="http://schemas.openxmlformats.org/officeDocument/2006/math" xmlns:v="urn:schemas-microsoft-com:vml" xmlns:wp14="http://schemas.microsoft.com/office/word/2010/wordprocessingDrawing" xmlns:wp="http://schemas.openxmlformats.org/drawingml/2006/wordprocessingDrawing" xmlns:w10="urn:schemas-microsoft-com:office:word" xmlns:w="http://schemas.openxmlformats.org/wordprocessingml/2006/main" xmlns:w14="http://schemas.microsoft.com/office/word/2010/wordml" xmlns:w15="http://schemas.microsoft.com/office/word/2012/wordml" xmlns:w16se="http://schemas.microsoft.com/office/word/2015/wordml/symex" xmlns:wpg="http://schemas.microsoft.com/office/word/2010/wordprocessingGroup" xmlns:wpi="http://schemas.microsoft.com/office/word/2010/wordprocessingInk" xmlns:wne="http://schemas.microsoft.com/office/word/2006/wordml" xmlns:wps="http://schemas.microsoft.com/office/word/2010/wordprocessingShape" mc:Ignorable="w14 w15 w16se wp14">
   <w:body>
     <w:p>
       <w:pPr>
@@ -16,7 +16,15 @@
           <w:b/>
           <w:sz w:val="24"/>
         </w:rPr>
-        <w:t>Fase 2: Recopilación de información:</w:t>
+        <w:t>Fase</w:t>
+      </w:r>
+      <w:r>
+        <w:rPr>
+          <w:rFonts w:ascii="Times New Roman" w:hAnsi="Times New Roman" w:cs="Times New Roman"/>
+          <w:b/>
+          <w:sz w:val="24"/>
+        </w:rPr>
+        <w:t xml:space="preserve"> 2: Recopilación de información:</w:t>
       </w:r>
     </w:p>
     <w:p>
@@ -173,23 +181,7 @@
           <w:rFonts w:ascii="Times New Roman" w:hAnsi="Times New Roman" w:cs="Times New Roman"/>
           <w:sz w:val="24"/>
         </w:rPr>
-        <w:t xml:space="preserve">aplicación que permite la recolección de datos y </w:t>
-      </w:r>
-      <w:proofErr w:type="gramStart"/>
-      <w:r>
-        <w:rPr>
-          <w:rFonts w:ascii="Times New Roman" w:hAnsi="Times New Roman" w:cs="Times New Roman"/>
-          <w:sz w:val="24"/>
-        </w:rPr>
-        <w:t>todo los procesos</w:t>
-      </w:r>
-      <w:proofErr w:type="gramEnd"/>
-      <w:r>
-        <w:rPr>
-          <w:rFonts w:ascii="Times New Roman" w:hAnsi="Times New Roman" w:cs="Times New Roman"/>
-          <w:sz w:val="24"/>
-        </w:rPr>
-        <w:t xml:space="preserve"> que conllevan para generar la interpretación de esos datos</w:t>
+        <w:t>aplicación que permite la recolección de datos y todo los procesos que conllevan para generar la interpretación de esos datos</w:t>
       </w:r>
       <w:r>
         <w:rPr>
@@ -327,8 +319,768 @@
           <w:sz w:val="24"/>
         </w:rPr>
       </w:pPr>
-      <w:bookmarkStart w:id="0" w:name="_GoBack"/>
-      <w:bookmarkEnd w:id="0"/>
+      <w:r>
+        <w:rPr>
+          <w:rFonts w:ascii="Times New Roman" w:hAnsi="Times New Roman" w:cs="Times New Roman"/>
+          <w:sz w:val="24"/>
+          <w:u w:val="single"/>
+        </w:rPr>
+        <w:t>Big Data</w:t>
+      </w:r>
+      <w:r>
+        <w:rPr>
+          <w:rFonts w:ascii="Times New Roman" w:hAnsi="Times New Roman" w:cs="Times New Roman"/>
+          <w:sz w:val="24"/>
+        </w:rPr>
+        <w:t xml:space="preserve">: </w:t>
+      </w:r>
+      <w:r>
+        <w:rPr>
+          <w:rFonts w:ascii="Times New Roman" w:hAnsi="Times New Roman" w:cs="Times New Roman"/>
+          <w:sz w:val="24"/>
+        </w:rPr>
+        <w:t xml:space="preserve">Enfoque para describir enormes cantidades de datos (tanto estructurados, no estructurados o </w:t>
+      </w:r>
+      <w:proofErr w:type="spellStart"/>
+      <w:r>
+        <w:rPr>
+          <w:rFonts w:ascii="Times New Roman" w:hAnsi="Times New Roman" w:cs="Times New Roman"/>
+          <w:sz w:val="24"/>
+        </w:rPr>
+        <w:t>semi</w:t>
+      </w:r>
+      <w:proofErr w:type="spellEnd"/>
+      <w:r>
+        <w:rPr>
+          <w:rFonts w:ascii="Times New Roman" w:hAnsi="Times New Roman" w:cs="Times New Roman"/>
+          <w:sz w:val="24"/>
+        </w:rPr>
+        <w:t>-estructurados) que tomaría demasiado tiempo cargarlos a una base de datos relacional.</w:t>
+      </w:r>
+      <w:r>
+        <w:rPr>
+          <w:rFonts w:ascii="Times New Roman" w:hAnsi="Times New Roman" w:cs="Times New Roman"/>
+          <w:sz w:val="24"/>
+        </w:rPr>
+        <w:t xml:space="preserve"> Es decir, es la información que no puede ser procesada con herramientas tradicionales (Por, por ejemplo, requerir una velocidad de respuesta muy rápida).</w:t>
+      </w:r>
+      <w:r>
+        <w:rPr>
+          <w:rFonts w:ascii="Times New Roman" w:hAnsi="Times New Roman" w:cs="Times New Roman"/>
+          <w:sz w:val="24"/>
+        </w:rPr>
+        <w:t xml:space="preserve"> Esto no quiere decir que se deban despreciar las bases de datos convencionales, sino que van de la mano, cada uno cumpliendo funciones diferentes.</w:t>
+      </w:r>
+      <w:r>
+        <w:rPr>
+          <w:rFonts w:ascii="Times New Roman" w:hAnsi="Times New Roman" w:cs="Times New Roman"/>
+          <w:sz w:val="24"/>
+        </w:rPr>
+        <w:t xml:space="preserve"> Existen varios tipos de Big Data, entre los que se encuentra: Web y Social media, Biométricos, Machine to Machine (M2M), Human </w:t>
+      </w:r>
+      <w:proofErr w:type="spellStart"/>
+      <w:r>
+        <w:rPr>
+          <w:rFonts w:ascii="Times New Roman" w:hAnsi="Times New Roman" w:cs="Times New Roman"/>
+          <w:sz w:val="24"/>
+        </w:rPr>
+        <w:t>Generated</w:t>
+      </w:r>
+      <w:proofErr w:type="spellEnd"/>
+      <w:r>
+        <w:rPr>
+          <w:rFonts w:ascii="Times New Roman" w:hAnsi="Times New Roman" w:cs="Times New Roman"/>
+          <w:sz w:val="24"/>
+        </w:rPr>
+        <w:t xml:space="preserve"> y Big </w:t>
+      </w:r>
+      <w:proofErr w:type="spellStart"/>
+      <w:r>
+        <w:rPr>
+          <w:rFonts w:ascii="Times New Roman" w:hAnsi="Times New Roman" w:cs="Times New Roman"/>
+          <w:sz w:val="24"/>
+        </w:rPr>
+        <w:t>Transaction</w:t>
+      </w:r>
+      <w:proofErr w:type="spellEnd"/>
+      <w:r>
+        <w:rPr>
+          <w:rFonts w:ascii="Times New Roman" w:hAnsi="Times New Roman" w:cs="Times New Roman"/>
+          <w:sz w:val="24"/>
+        </w:rPr>
+        <w:t xml:space="preserve"> Data. Actualmente, la herramienta con liderazgo en popularidad para analizar Big Data es </w:t>
+      </w:r>
+      <w:proofErr w:type="spellStart"/>
+      <w:r>
+        <w:rPr>
+          <w:rFonts w:ascii="Times New Roman" w:hAnsi="Times New Roman" w:cs="Times New Roman"/>
+          <w:sz w:val="24"/>
+        </w:rPr>
+        <w:t>Hadoop</w:t>
+      </w:r>
+      <w:proofErr w:type="spellEnd"/>
+      <w:r>
+        <w:rPr>
+          <w:rFonts w:ascii="Times New Roman" w:hAnsi="Times New Roman" w:cs="Times New Roman"/>
+          <w:sz w:val="24"/>
+        </w:rPr>
+        <w:t xml:space="preserve">, el cual está inspirado en </w:t>
+      </w:r>
+      <w:proofErr w:type="spellStart"/>
+      <w:r>
+        <w:rPr>
+          <w:rFonts w:ascii="Times New Roman" w:hAnsi="Times New Roman" w:cs="Times New Roman"/>
+          <w:sz w:val="24"/>
+        </w:rPr>
+        <w:t>GoogleFile</w:t>
+      </w:r>
+      <w:proofErr w:type="spellEnd"/>
+      <w:r>
+        <w:rPr>
+          <w:rFonts w:ascii="Times New Roman" w:hAnsi="Times New Roman" w:cs="Times New Roman"/>
+          <w:sz w:val="24"/>
+        </w:rPr>
+        <w:t xml:space="preserve"> </w:t>
+      </w:r>
+      <w:proofErr w:type="spellStart"/>
+      <w:r>
+        <w:rPr>
+          <w:rFonts w:ascii="Times New Roman" w:hAnsi="Times New Roman" w:cs="Times New Roman"/>
+          <w:sz w:val="24"/>
+        </w:rPr>
+        <w:t>Systems</w:t>
+      </w:r>
+      <w:proofErr w:type="spellEnd"/>
+      <w:r>
+        <w:rPr>
+          <w:rFonts w:ascii="Times New Roman" w:hAnsi="Times New Roman" w:cs="Times New Roman"/>
+          <w:sz w:val="24"/>
+        </w:rPr>
+        <w:t xml:space="preserve"> y utiliza el paradigma </w:t>
+      </w:r>
+      <w:proofErr w:type="spellStart"/>
+      <w:r>
+        <w:rPr>
+          <w:rFonts w:ascii="Times New Roman" w:hAnsi="Times New Roman" w:cs="Times New Roman"/>
+          <w:sz w:val="24"/>
+        </w:rPr>
+        <w:t>MapReduce</w:t>
+      </w:r>
+      <w:proofErr w:type="spellEnd"/>
+      <w:r>
+        <w:rPr>
+          <w:rStyle w:val="Refdenotaalpie"/>
+          <w:rFonts w:ascii="Times New Roman" w:hAnsi="Times New Roman" w:cs="Times New Roman"/>
+          <w:sz w:val="24"/>
+        </w:rPr>
+        <w:footnoteReference w:id="3"/>
+      </w:r>
+      <w:r>
+        <w:rPr>
+          <w:rFonts w:ascii="Times New Roman" w:hAnsi="Times New Roman" w:cs="Times New Roman"/>
+          <w:sz w:val="24"/>
+        </w:rPr>
+        <w:t>.</w:t>
+      </w:r>
+    </w:p>
+    <w:p>
+      <w:pPr>
+        <w:pStyle w:val="Prrafodelista"/>
+        <w:numPr>
+          <w:ilvl w:val="0"/>
+          <w:numId w:val="1"/>
+        </w:numPr>
+        <w:rPr>
+          <w:rFonts w:ascii="Times New Roman" w:hAnsi="Times New Roman" w:cs="Times New Roman"/>
+          <w:sz w:val="24"/>
+        </w:rPr>
+      </w:pPr>
+      <w:r>
+        <w:rPr>
+          <w:rFonts w:ascii="Times New Roman" w:hAnsi="Times New Roman" w:cs="Times New Roman"/>
+          <w:sz w:val="24"/>
+          <w:u w:val="single"/>
+        </w:rPr>
+        <w:t>Base de datos Relacional</w:t>
+      </w:r>
+      <w:r>
+        <w:rPr>
+          <w:rFonts w:ascii="Times New Roman" w:hAnsi="Times New Roman" w:cs="Times New Roman"/>
+          <w:sz w:val="24"/>
+        </w:rPr>
+        <w:t xml:space="preserve">: </w:t>
+      </w:r>
+      <w:r>
+        <w:rPr>
+          <w:rFonts w:ascii="Times New Roman" w:hAnsi="Times New Roman" w:cs="Times New Roman"/>
+          <w:sz w:val="24"/>
+        </w:rPr>
+        <w:t xml:space="preserve">Base de datos conformada por un conjunto de tablas, que se manipula de acuerdo al modelo de datos relacional (Donde las relaciones son </w:t>
+      </w:r>
+      <w:proofErr w:type="spellStart"/>
+      <w:r>
+        <w:rPr>
+          <w:rFonts w:ascii="Times New Roman" w:hAnsi="Times New Roman" w:cs="Times New Roman"/>
+          <w:sz w:val="24"/>
+        </w:rPr>
+        <w:t>tuplas</w:t>
+      </w:r>
+      <w:proofErr w:type="spellEnd"/>
+      <w:r>
+        <w:rPr>
+          <w:rFonts w:ascii="Times New Roman" w:hAnsi="Times New Roman" w:cs="Times New Roman"/>
+          <w:sz w:val="24"/>
+        </w:rPr>
+        <w:t>, lo que se puede ver como si cada tabla fuera una relación).</w:t>
+      </w:r>
+      <w:r>
+        <w:rPr>
+          <w:rStyle w:val="Refdenotaalpie"/>
+          <w:rFonts w:ascii="Times New Roman" w:hAnsi="Times New Roman" w:cs="Times New Roman"/>
+          <w:sz w:val="24"/>
+        </w:rPr>
+        <w:footnoteReference w:id="4"/>
+      </w:r>
+    </w:p>
+    <w:p>
+      <w:pPr>
+        <w:pStyle w:val="Prrafodelista"/>
+        <w:numPr>
+          <w:ilvl w:val="0"/>
+          <w:numId w:val="1"/>
+        </w:numPr>
+        <w:rPr>
+          <w:rFonts w:ascii="Times New Roman" w:hAnsi="Times New Roman" w:cs="Times New Roman"/>
+          <w:sz w:val="24"/>
+          <w:u w:val="single"/>
+        </w:rPr>
+      </w:pPr>
+      <w:r>
+        <w:rPr>
+          <w:rFonts w:ascii="Times New Roman" w:hAnsi="Times New Roman" w:cs="Times New Roman"/>
+          <w:sz w:val="24"/>
+          <w:u w:val="single"/>
+        </w:rPr>
+        <w:t xml:space="preserve">Paradigma </w:t>
+      </w:r>
+      <w:proofErr w:type="spellStart"/>
+      <w:r>
+        <w:rPr>
+          <w:rFonts w:ascii="Times New Roman" w:hAnsi="Times New Roman" w:cs="Times New Roman"/>
+          <w:sz w:val="24"/>
+          <w:u w:val="single"/>
+        </w:rPr>
+        <w:t>Map</w:t>
+      </w:r>
+      <w:proofErr w:type="spellEnd"/>
+      <w:r>
+        <w:rPr>
+          <w:rFonts w:ascii="Times New Roman" w:hAnsi="Times New Roman" w:cs="Times New Roman"/>
+          <w:sz w:val="24"/>
+          <w:u w:val="single"/>
+        </w:rPr>
+        <w:t>-Reduce</w:t>
+      </w:r>
+      <w:r>
+        <w:rPr>
+          <w:rFonts w:ascii="Times New Roman" w:hAnsi="Times New Roman" w:cs="Times New Roman"/>
+          <w:sz w:val="24"/>
+        </w:rPr>
+        <w:t xml:space="preserve">: </w:t>
+      </w:r>
+      <w:r>
+        <w:rPr>
+          <w:rFonts w:ascii="Times New Roman" w:hAnsi="Times New Roman" w:cs="Times New Roman"/>
+          <w:sz w:val="24"/>
+        </w:rPr>
+        <w:t xml:space="preserve">Framework para trabajar sobre grandes colecciones de datos en varios grupos de computadoras para aprovechar la computación paralela. Está compuesto por dos funciones: Función </w:t>
+      </w:r>
+      <w:proofErr w:type="spellStart"/>
+      <w:proofErr w:type="gramStart"/>
+      <w:r>
+        <w:rPr>
+          <w:rFonts w:ascii="Times New Roman" w:hAnsi="Times New Roman" w:cs="Times New Roman"/>
+          <w:sz w:val="24"/>
+        </w:rPr>
+        <w:t>Map</w:t>
+      </w:r>
+      <w:proofErr w:type="spellEnd"/>
+      <w:r>
+        <w:rPr>
+          <w:rFonts w:ascii="Times New Roman" w:hAnsi="Times New Roman" w:cs="Times New Roman"/>
+          <w:sz w:val="24"/>
+        </w:rPr>
+        <w:t>(</w:t>
+      </w:r>
+      <w:proofErr w:type="gramEnd"/>
+      <w:r>
+        <w:rPr>
+          <w:rFonts w:ascii="Times New Roman" w:hAnsi="Times New Roman" w:cs="Times New Roman"/>
+          <w:sz w:val="24"/>
+        </w:rPr>
+        <w:t xml:space="preserve">), la cual mapea los datos de entrada de la función en paralelo y genera una lista de pares (k2,v2). La otra función es la de Reduce(), la cual se llama en paralelo para cada grupo generado en la función </w:t>
+      </w:r>
+      <w:proofErr w:type="spellStart"/>
+      <w:r>
+        <w:rPr>
+          <w:rFonts w:ascii="Times New Roman" w:hAnsi="Times New Roman" w:cs="Times New Roman"/>
+          <w:sz w:val="24"/>
+        </w:rPr>
+        <w:t>Map</w:t>
+      </w:r>
+      <w:proofErr w:type="spellEnd"/>
+      <w:r>
+        <w:rPr>
+          <w:rFonts w:ascii="Times New Roman" w:hAnsi="Times New Roman" w:cs="Times New Roman"/>
+          <w:sz w:val="24"/>
+        </w:rPr>
+        <w:t xml:space="preserve"> y retorna un valor final v3.</w:t>
+      </w:r>
+      <w:r>
+        <w:rPr>
+          <w:rStyle w:val="Refdenotaalpie"/>
+          <w:rFonts w:ascii="Times New Roman" w:hAnsi="Times New Roman" w:cs="Times New Roman"/>
+          <w:sz w:val="24"/>
+        </w:rPr>
+        <w:footnoteReference w:id="5"/>
+      </w:r>
+    </w:p>
+    <w:p>
+      <w:pPr>
+        <w:pStyle w:val="Prrafodelista"/>
+        <w:numPr>
+          <w:ilvl w:val="0"/>
+          <w:numId w:val="1"/>
+        </w:numPr>
+        <w:rPr>
+          <w:rFonts w:ascii="Times New Roman" w:hAnsi="Times New Roman" w:cs="Times New Roman"/>
+          <w:sz w:val="24"/>
+          <w:u w:val="single"/>
+        </w:rPr>
+      </w:pPr>
+      <w:proofErr w:type="spellStart"/>
+      <w:r>
+        <w:rPr>
+          <w:rFonts w:ascii="Times New Roman" w:hAnsi="Times New Roman" w:cs="Times New Roman"/>
+          <w:sz w:val="24"/>
+          <w:u w:val="single"/>
+        </w:rPr>
+        <w:t>Hadoop</w:t>
+      </w:r>
+      <w:proofErr w:type="spellEnd"/>
+      <w:r>
+        <w:rPr>
+          <w:rFonts w:ascii="Times New Roman" w:hAnsi="Times New Roman" w:cs="Times New Roman"/>
+          <w:sz w:val="24"/>
+        </w:rPr>
+        <w:t>:</w:t>
+      </w:r>
+      <w:r>
+        <w:rPr>
+          <w:rFonts w:ascii="Times New Roman" w:hAnsi="Times New Roman" w:cs="Times New Roman"/>
+          <w:sz w:val="24"/>
+        </w:rPr>
+        <w:t xml:space="preserve"> </w:t>
+      </w:r>
+      <w:r>
+        <w:rPr>
+          <w:rFonts w:ascii="Times New Roman" w:hAnsi="Times New Roman" w:cs="Times New Roman"/>
+          <w:sz w:val="24"/>
+        </w:rPr>
+        <w:t xml:space="preserve">Herramienta elaborada por el grupo Apache para manipular datos distribuidos logrando un alto paralelismo en el procesamiento. Está compuesto por </w:t>
+      </w:r>
+      <w:proofErr w:type="spellStart"/>
+      <w:r>
+        <w:rPr>
+          <w:rFonts w:ascii="Times New Roman" w:hAnsi="Times New Roman" w:cs="Times New Roman"/>
+          <w:sz w:val="24"/>
+        </w:rPr>
+        <w:t>Hadoop</w:t>
+      </w:r>
+      <w:proofErr w:type="spellEnd"/>
+      <w:r>
+        <w:rPr>
+          <w:rFonts w:ascii="Times New Roman" w:hAnsi="Times New Roman" w:cs="Times New Roman"/>
+          <w:sz w:val="24"/>
+        </w:rPr>
+        <w:t xml:space="preserve"> </w:t>
+      </w:r>
+      <w:proofErr w:type="spellStart"/>
+      <w:r>
+        <w:rPr>
+          <w:rFonts w:ascii="Times New Roman" w:hAnsi="Times New Roman" w:cs="Times New Roman"/>
+          <w:sz w:val="24"/>
+        </w:rPr>
+        <w:t>Distributed</w:t>
+      </w:r>
+      <w:proofErr w:type="spellEnd"/>
+      <w:r>
+        <w:rPr>
+          <w:rFonts w:ascii="Times New Roman" w:hAnsi="Times New Roman" w:cs="Times New Roman"/>
+          <w:sz w:val="24"/>
+        </w:rPr>
+        <w:t xml:space="preserve"> Files (</w:t>
+      </w:r>
+      <w:r>
+        <w:rPr>
+          <w:rFonts w:ascii="Times New Roman" w:hAnsi="Times New Roman" w:cs="Times New Roman"/>
+          <w:sz w:val="24"/>
+        </w:rPr>
+        <w:t xml:space="preserve">Los datos son divididos en bloques y distribuidos a través del </w:t>
+      </w:r>
+      <w:proofErr w:type="spellStart"/>
+      <w:r>
+        <w:rPr>
+          <w:rFonts w:ascii="Times New Roman" w:hAnsi="Times New Roman" w:cs="Times New Roman"/>
+          <w:sz w:val="24"/>
+        </w:rPr>
+        <w:t>Cluster</w:t>
+      </w:r>
+      <w:proofErr w:type="spellEnd"/>
+      <w:r>
+        <w:rPr>
+          <w:rFonts w:ascii="Times New Roman" w:hAnsi="Times New Roman" w:cs="Times New Roman"/>
+          <w:sz w:val="24"/>
+        </w:rPr>
+        <w:t xml:space="preserve">), </w:t>
+      </w:r>
+      <w:proofErr w:type="spellStart"/>
+      <w:r>
+        <w:rPr>
+          <w:rFonts w:ascii="Times New Roman" w:hAnsi="Times New Roman" w:cs="Times New Roman"/>
+          <w:sz w:val="24"/>
+        </w:rPr>
+        <w:t>Hado</w:t>
+      </w:r>
+      <w:r>
+        <w:rPr>
+          <w:rFonts w:ascii="Times New Roman" w:hAnsi="Times New Roman" w:cs="Times New Roman"/>
+          <w:sz w:val="24"/>
+        </w:rPr>
+        <w:t>op</w:t>
+      </w:r>
+      <w:proofErr w:type="spellEnd"/>
+      <w:r>
+        <w:rPr>
+          <w:rFonts w:ascii="Times New Roman" w:hAnsi="Times New Roman" w:cs="Times New Roman"/>
+          <w:sz w:val="24"/>
+        </w:rPr>
+        <w:t xml:space="preserve"> </w:t>
+      </w:r>
+      <w:proofErr w:type="spellStart"/>
+      <w:r>
+        <w:rPr>
+          <w:rFonts w:ascii="Times New Roman" w:hAnsi="Times New Roman" w:cs="Times New Roman"/>
+          <w:sz w:val="24"/>
+        </w:rPr>
+        <w:t>Map</w:t>
+      </w:r>
+      <w:proofErr w:type="spellEnd"/>
+      <w:r>
+        <w:rPr>
+          <w:rFonts w:ascii="Times New Roman" w:hAnsi="Times New Roman" w:cs="Times New Roman"/>
+          <w:sz w:val="24"/>
+        </w:rPr>
+        <w:t>-</w:t>
+      </w:r>
+      <w:proofErr w:type="gramStart"/>
+      <w:r>
+        <w:rPr>
+          <w:rFonts w:ascii="Times New Roman" w:hAnsi="Times New Roman" w:cs="Times New Roman"/>
+          <w:sz w:val="24"/>
+        </w:rPr>
+        <w:t>Reduce</w:t>
+      </w:r>
+      <w:r>
+        <w:rPr>
+          <w:rFonts w:ascii="Times New Roman" w:hAnsi="Times New Roman" w:cs="Times New Roman"/>
+          <w:sz w:val="24"/>
+        </w:rPr>
+        <w:t>(</w:t>
+      </w:r>
+      <w:proofErr w:type="gramEnd"/>
+      <w:r>
+        <w:rPr>
+          <w:rFonts w:ascii="Times New Roman" w:hAnsi="Times New Roman" w:cs="Times New Roman"/>
+          <w:sz w:val="24"/>
+        </w:rPr>
+        <w:t xml:space="preserve">Aplica el proceso de </w:t>
+      </w:r>
+      <w:proofErr w:type="spellStart"/>
+      <w:r>
+        <w:rPr>
+          <w:rFonts w:ascii="Times New Roman" w:hAnsi="Times New Roman" w:cs="Times New Roman"/>
+          <w:sz w:val="24"/>
+        </w:rPr>
+        <w:t>Map</w:t>
+      </w:r>
+      <w:proofErr w:type="spellEnd"/>
+      <w:r>
+        <w:rPr>
+          <w:rFonts w:ascii="Times New Roman" w:hAnsi="Times New Roman" w:cs="Times New Roman"/>
+          <w:sz w:val="24"/>
+        </w:rPr>
+        <w:t xml:space="preserve">-Reduce a los datos </w:t>
+      </w:r>
+      <w:r>
+        <w:rPr>
+          <w:rFonts w:ascii="Times New Roman" w:hAnsi="Times New Roman" w:cs="Times New Roman"/>
+          <w:sz w:val="24"/>
+        </w:rPr>
+        <w:lastRenderedPageBreak/>
+        <w:t>distribuidos)</w:t>
+      </w:r>
+      <w:r>
+        <w:rPr>
+          <w:rFonts w:ascii="Times New Roman" w:hAnsi="Times New Roman" w:cs="Times New Roman"/>
+          <w:sz w:val="24"/>
+        </w:rPr>
+        <w:t xml:space="preserve"> y</w:t>
+      </w:r>
+      <w:r>
+        <w:rPr>
+          <w:rFonts w:ascii="Times New Roman" w:hAnsi="Times New Roman" w:cs="Times New Roman"/>
+          <w:sz w:val="24"/>
+        </w:rPr>
+        <w:t xml:space="preserve"> </w:t>
+      </w:r>
+      <w:proofErr w:type="spellStart"/>
+      <w:r>
+        <w:rPr>
+          <w:rFonts w:ascii="Times New Roman" w:hAnsi="Times New Roman" w:cs="Times New Roman"/>
+          <w:sz w:val="24"/>
+        </w:rPr>
+        <w:t>Hadoop</w:t>
+      </w:r>
+      <w:proofErr w:type="spellEnd"/>
+      <w:r>
+        <w:rPr>
+          <w:rFonts w:ascii="Times New Roman" w:hAnsi="Times New Roman" w:cs="Times New Roman"/>
+          <w:sz w:val="24"/>
+        </w:rPr>
+        <w:t xml:space="preserve"> </w:t>
+      </w:r>
+      <w:proofErr w:type="spellStart"/>
+      <w:r>
+        <w:rPr>
+          <w:rFonts w:ascii="Times New Roman" w:hAnsi="Times New Roman" w:cs="Times New Roman"/>
+          <w:sz w:val="24"/>
+        </w:rPr>
+        <w:t>Common</w:t>
+      </w:r>
+      <w:proofErr w:type="spellEnd"/>
+      <w:r>
+        <w:rPr>
+          <w:rFonts w:ascii="Times New Roman" w:hAnsi="Times New Roman" w:cs="Times New Roman"/>
+          <w:sz w:val="24"/>
+        </w:rPr>
+        <w:t xml:space="preserve">(Conjunto de librerías que soportan </w:t>
+      </w:r>
+      <w:proofErr w:type="spellStart"/>
+      <w:r>
+        <w:rPr>
+          <w:rFonts w:ascii="Times New Roman" w:hAnsi="Times New Roman" w:cs="Times New Roman"/>
+          <w:sz w:val="24"/>
+        </w:rPr>
+        <w:t>subproyectos</w:t>
+      </w:r>
+      <w:proofErr w:type="spellEnd"/>
+      <w:r>
+        <w:rPr>
+          <w:rFonts w:ascii="Times New Roman" w:hAnsi="Times New Roman" w:cs="Times New Roman"/>
+          <w:sz w:val="24"/>
+        </w:rPr>
+        <w:t xml:space="preserve"> de </w:t>
+      </w:r>
+      <w:proofErr w:type="spellStart"/>
+      <w:r>
+        <w:rPr>
+          <w:rFonts w:ascii="Times New Roman" w:hAnsi="Times New Roman" w:cs="Times New Roman"/>
+          <w:sz w:val="24"/>
+        </w:rPr>
+        <w:t>Hadoop</w:t>
+      </w:r>
+      <w:proofErr w:type="spellEnd"/>
+      <w:r>
+        <w:rPr>
+          <w:rFonts w:ascii="Times New Roman" w:hAnsi="Times New Roman" w:cs="Times New Roman"/>
+          <w:sz w:val="24"/>
+        </w:rPr>
+        <w:t>)</w:t>
+      </w:r>
+      <w:r>
+        <w:rPr>
+          <w:rFonts w:ascii="Times New Roman" w:hAnsi="Times New Roman" w:cs="Times New Roman"/>
+          <w:sz w:val="24"/>
+          <w:vertAlign w:val="superscript"/>
+        </w:rPr>
+        <w:t>3</w:t>
+      </w:r>
+      <w:r>
+        <w:rPr>
+          <w:rFonts w:ascii="Times New Roman" w:hAnsi="Times New Roman" w:cs="Times New Roman"/>
+          <w:sz w:val="24"/>
+        </w:rPr>
+        <w:t>.</w:t>
+      </w:r>
+    </w:p>
+    <w:p>
+      <w:pPr>
+        <w:pStyle w:val="Prrafodelista"/>
+        <w:numPr>
+          <w:ilvl w:val="0"/>
+          <w:numId w:val="1"/>
+        </w:numPr>
+        <w:rPr>
+          <w:rFonts w:ascii="Times New Roman" w:hAnsi="Times New Roman" w:cs="Times New Roman"/>
+          <w:sz w:val="24"/>
+          <w:u w:val="single"/>
+        </w:rPr>
+      </w:pPr>
+      <w:r>
+        <w:rPr>
+          <w:rFonts w:ascii="Times New Roman" w:hAnsi="Times New Roman" w:cs="Times New Roman"/>
+          <w:sz w:val="24"/>
+          <w:u w:val="single"/>
+        </w:rPr>
+        <w:t xml:space="preserve">Business </w:t>
+      </w:r>
+      <w:proofErr w:type="spellStart"/>
+      <w:r>
+        <w:rPr>
+          <w:rFonts w:ascii="Times New Roman" w:hAnsi="Times New Roman" w:cs="Times New Roman"/>
+          <w:sz w:val="24"/>
+          <w:u w:val="single"/>
+        </w:rPr>
+        <w:t>Intelligence</w:t>
+      </w:r>
+      <w:proofErr w:type="spellEnd"/>
+      <w:r>
+        <w:rPr>
+          <w:rFonts w:ascii="Times New Roman" w:hAnsi="Times New Roman" w:cs="Times New Roman"/>
+          <w:sz w:val="24"/>
+        </w:rPr>
+        <w:t xml:space="preserve">: </w:t>
+      </w:r>
+      <w:r>
+        <w:rPr>
+          <w:rFonts w:ascii="Times New Roman" w:hAnsi="Times New Roman" w:cs="Times New Roman"/>
+          <w:sz w:val="24"/>
+        </w:rPr>
+        <w:t>C</w:t>
+      </w:r>
+      <w:r>
+        <w:rPr>
+          <w:rFonts w:ascii="Times New Roman" w:hAnsi="Times New Roman" w:cs="Times New Roman"/>
+          <w:sz w:val="24"/>
+        </w:rPr>
+        <w:t>onjunto de metodologías, aplicaciones y tecnologías que permiten reunir, depurar y transformar datos de los sistemas transaccionales e información desestructurada (interna y externa a la compañía) en información estructurada, para su explotación o para su análisis y conversión en conocimiento, dando así soporte a la toma de decisiones sobre el negocio</w:t>
+      </w:r>
+      <w:r>
+        <w:rPr>
+          <w:rStyle w:val="Refdenotaalpie"/>
+          <w:rFonts w:ascii="Times New Roman" w:hAnsi="Times New Roman" w:cs="Times New Roman"/>
+          <w:sz w:val="24"/>
+        </w:rPr>
+        <w:footnoteReference w:id="6"/>
+      </w:r>
+      <w:r>
+        <w:rPr>
+          <w:rFonts w:ascii="Times New Roman" w:hAnsi="Times New Roman" w:cs="Times New Roman"/>
+          <w:sz w:val="24"/>
+        </w:rPr>
+        <w:t>.</w:t>
+      </w:r>
+    </w:p>
+    <w:p>
+      <w:pPr>
+        <w:pStyle w:val="Prrafodelista"/>
+        <w:numPr>
+          <w:ilvl w:val="0"/>
+          <w:numId w:val="1"/>
+        </w:numPr>
+        <w:rPr>
+          <w:rFonts w:ascii="Times New Roman" w:hAnsi="Times New Roman" w:cs="Times New Roman"/>
+          <w:sz w:val="24"/>
+          <w:u w:val="single"/>
+        </w:rPr>
+      </w:pPr>
+      <w:proofErr w:type="spellStart"/>
+      <w:r>
+        <w:rPr>
+          <w:rFonts w:ascii="Times New Roman" w:hAnsi="Times New Roman" w:cs="Times New Roman"/>
+          <w:sz w:val="24"/>
+          <w:u w:val="single"/>
+        </w:rPr>
+        <w:t>QlikView</w:t>
+      </w:r>
+      <w:proofErr w:type="spellEnd"/>
+      <w:r>
+        <w:rPr>
+          <w:rFonts w:ascii="Times New Roman" w:hAnsi="Times New Roman" w:cs="Times New Roman"/>
+          <w:sz w:val="24"/>
+        </w:rPr>
+        <w:t>:</w:t>
+      </w:r>
+      <w:r>
+        <w:rPr>
+          <w:rFonts w:ascii="Times New Roman" w:hAnsi="Times New Roman" w:cs="Times New Roman"/>
+          <w:sz w:val="24"/>
+        </w:rPr>
+        <w:t xml:space="preserve"> </w:t>
+      </w:r>
+      <w:r>
+        <w:rPr>
+          <w:rFonts w:ascii="Times New Roman" w:hAnsi="Times New Roman" w:cs="Times New Roman"/>
+          <w:sz w:val="24"/>
+        </w:rPr>
+        <w:t xml:space="preserve">Producto para elaborar aplicaciones de analítica interactivas y </w:t>
+      </w:r>
+      <w:proofErr w:type="spellStart"/>
+      <w:r>
+        <w:rPr>
+          <w:rFonts w:ascii="Times New Roman" w:hAnsi="Times New Roman" w:cs="Times New Roman"/>
+          <w:sz w:val="24"/>
+        </w:rPr>
+        <w:t>Dashboards</w:t>
+      </w:r>
+      <w:proofErr w:type="spellEnd"/>
+      <w:r>
+        <w:rPr>
+          <w:rFonts w:ascii="Times New Roman" w:hAnsi="Times New Roman" w:cs="Times New Roman"/>
+          <w:sz w:val="24"/>
+        </w:rPr>
+        <w:t>. Permite a los usuarios construir aplicaciones de analítica sin necesidad de tener grandes habilidades de desarrollo</w:t>
+      </w:r>
+      <w:r>
+        <w:rPr>
+          <w:rFonts w:ascii="Times New Roman" w:hAnsi="Times New Roman" w:cs="Times New Roman"/>
+          <w:sz w:val="24"/>
+        </w:rPr>
+        <w:t>, lo que permite actuar fácilmente a los cambiant</w:t>
+      </w:r>
+      <w:r>
+        <w:rPr>
+          <w:rFonts w:ascii="Times New Roman" w:hAnsi="Times New Roman" w:cs="Times New Roman"/>
+          <w:sz w:val="24"/>
+        </w:rPr>
+        <w:t>es requerimientos empresariales</w:t>
+      </w:r>
+      <w:r>
+        <w:rPr>
+          <w:rStyle w:val="Refdenotaalpie"/>
+          <w:rFonts w:ascii="Times New Roman" w:hAnsi="Times New Roman" w:cs="Times New Roman"/>
+          <w:sz w:val="24"/>
+        </w:rPr>
+        <w:footnoteReference w:id="7"/>
+      </w:r>
+      <w:r>
+        <w:rPr>
+          <w:rFonts w:ascii="Times New Roman" w:hAnsi="Times New Roman" w:cs="Times New Roman"/>
+          <w:sz w:val="24"/>
+        </w:rPr>
+        <w:t>.</w:t>
+      </w:r>
     </w:p>
     <w:sectPr>
       <w:pgSz w:w="12240" w:h="15840"/>
@@ -341,7 +1093,7 @@
 </file>
 
 <file path=word/endnotes.xml><?xml version="1.0" encoding="utf-8"?>
-<w:endnotes xmlns:wpc="http://schemas.microsoft.com/office/word/2010/wordprocessingCanvas" xmlns:cx="http://schemas.microsoft.com/office/drawing/2014/chartex" xmlns:cx1="http://schemas.microsoft.com/office/drawing/2015/9/8/chartex" xmlns:cx2="http://schemas.microsoft.com/office/drawing/2015/10/21/chartex" xmlns:cx3="http://schemas.microsoft.com/office/drawing/2016/5/9/chartex" xmlns:cx4="http://schemas.microsoft.com/office/drawing/2016/5/10/chartex" xmlns:cx5="http://schemas.microsoft.com/office/drawing/2016/5/11/chartex" xmlns:cx6="http://schemas.microsoft.com/office/drawing/2016/5/12/chartex" xmlns:cx7="http://schemas.microsoft.com/office/drawing/2016/5/13/chartex" xmlns:cx8="http://schemas.microsoft.com/office/drawing/2016/5/14/chartex" xmlns:mc="http://schemas.openxmlformats.org/markup-compatibility/2006" xmlns:aink="http://schemas.microsoft.com/office/drawing/2016/ink" xmlns:am3d="http://schemas.microsoft.com/office/drawing/2017/model3d" xmlns:o="urn:schemas-microsoft-com:office:office" xmlns:r="http://schemas.openxmlformats.org/officeDocument/2006/relationships" xmlns:m="http://schemas.openxmlformats.org/officeDocument/2006/math" xmlns:v="urn:schemas-microsoft-com:vml" xmlns:wp14="http://schemas.microsoft.com/office/word/2010/wordprocessingDrawing" xmlns:wp="http://schemas.openxmlformats.org/drawingml/2006/wordprocessingDrawing" xmlns:w10="urn:schemas-microsoft-com:office:word" xmlns:w="http://schemas.openxmlformats.org/wordprocessingml/2006/main" xmlns:w14="http://schemas.microsoft.com/office/word/2010/wordml" xmlns:w15="http://schemas.microsoft.com/office/word/2012/wordml" xmlns:w16cid="http://schemas.microsoft.com/office/word/2016/wordml/cid" xmlns:w16se="http://schemas.microsoft.com/office/word/2015/wordml/symex" xmlns:wpg="http://schemas.microsoft.com/office/word/2010/wordprocessingGroup" xmlns:wpi="http://schemas.microsoft.com/office/word/2010/wordprocessingInk" xmlns:wne="http://schemas.microsoft.com/office/word/2006/wordml" xmlns:wps="http://schemas.microsoft.com/office/word/2010/wordprocessingShape" mc:Ignorable="w14 w15 w16se w16cid wp14">
+<w:endnotes xmlns:wpc="http://schemas.microsoft.com/office/word/2010/wordprocessingCanvas" xmlns:cx="http://schemas.microsoft.com/office/drawing/2014/chartex" xmlns:mc="http://schemas.openxmlformats.org/markup-compatibility/2006" xmlns:o="urn:schemas-microsoft-com:office:office" xmlns:r="http://schemas.openxmlformats.org/officeDocument/2006/relationships" xmlns:m="http://schemas.openxmlformats.org/officeDocument/2006/math" xmlns:v="urn:schemas-microsoft-com:vml" xmlns:wp14="http://schemas.microsoft.com/office/word/2010/wordprocessingDrawing" xmlns:wp="http://schemas.openxmlformats.org/drawingml/2006/wordprocessingDrawing" xmlns:w10="urn:schemas-microsoft-com:office:word" xmlns:w="http://schemas.openxmlformats.org/wordprocessingml/2006/main" xmlns:w14="http://schemas.microsoft.com/office/word/2010/wordml" xmlns:w15="http://schemas.microsoft.com/office/word/2012/wordml" xmlns:w16se="http://schemas.microsoft.com/office/word/2015/wordml/symex" xmlns:wpg="http://schemas.microsoft.com/office/word/2010/wordprocessingGroup" xmlns:wpi="http://schemas.microsoft.com/office/word/2010/wordprocessingInk" xmlns:wne="http://schemas.microsoft.com/office/word/2006/wordml" xmlns:wps="http://schemas.microsoft.com/office/word/2010/wordprocessingShape" mc:Ignorable="w14 w15 w16se wp14">
   <w:endnote w:type="separator" w:id="-1">
     <w:p>
       <w:pPr>
@@ -366,7 +1118,7 @@
 </file>
 
 <file path=word/footnotes.xml><?xml version="1.0" encoding="utf-8"?>
-<w:footnotes xmlns:wpc="http://schemas.microsoft.com/office/word/2010/wordprocessingCanvas" xmlns:cx="http://schemas.microsoft.com/office/drawing/2014/chartex" xmlns:cx1="http://schemas.microsoft.com/office/drawing/2015/9/8/chartex" xmlns:cx2="http://schemas.microsoft.com/office/drawing/2015/10/21/chartex" xmlns:cx3="http://schemas.microsoft.com/office/drawing/2016/5/9/chartex" xmlns:cx4="http://schemas.microsoft.com/office/drawing/2016/5/10/chartex" xmlns:cx5="http://schemas.microsoft.com/office/drawing/2016/5/11/chartex" xmlns:cx6="http://schemas.microsoft.com/office/drawing/2016/5/12/chartex" xmlns:cx7="http://schemas.microsoft.com/office/drawing/2016/5/13/chartex" xmlns:cx8="http://schemas.microsoft.com/office/drawing/2016/5/14/chartex" xmlns:mc="http://schemas.openxmlformats.org/markup-compatibility/2006" xmlns:aink="http://schemas.microsoft.com/office/drawing/2016/ink" xmlns:am3d="http://schemas.microsoft.com/office/drawing/2017/model3d" xmlns:o="urn:schemas-microsoft-com:office:office" xmlns:r="http://schemas.openxmlformats.org/officeDocument/2006/relationships" xmlns:m="http://schemas.openxmlformats.org/officeDocument/2006/math" xmlns:v="urn:schemas-microsoft-com:vml" xmlns:wp14="http://schemas.microsoft.com/office/word/2010/wordprocessingDrawing" xmlns:wp="http://schemas.openxmlformats.org/drawingml/2006/wordprocessingDrawing" xmlns:w10="urn:schemas-microsoft-com:office:word" xmlns:w="http://schemas.openxmlformats.org/wordprocessingml/2006/main" xmlns:w14="http://schemas.microsoft.com/office/word/2010/wordml" xmlns:w15="http://schemas.microsoft.com/office/word/2012/wordml" xmlns:w16cid="http://schemas.microsoft.com/office/word/2016/wordml/cid" xmlns:w16se="http://schemas.microsoft.com/office/word/2015/wordml/symex" xmlns:wpg="http://schemas.microsoft.com/office/word/2010/wordprocessingGroup" xmlns:wpi="http://schemas.microsoft.com/office/word/2010/wordprocessingInk" xmlns:wne="http://schemas.microsoft.com/office/word/2006/wordml" xmlns:wps="http://schemas.microsoft.com/office/word/2010/wordprocessingShape" mc:Ignorable="w14 w15 w16se w16cid wp14">
+<w:footnotes xmlns:wpc="http://schemas.microsoft.com/office/word/2010/wordprocessingCanvas" xmlns:cx="http://schemas.microsoft.com/office/drawing/2014/chartex" xmlns:mc="http://schemas.openxmlformats.org/markup-compatibility/2006" xmlns:o="urn:schemas-microsoft-com:office:office" xmlns:r="http://schemas.openxmlformats.org/officeDocument/2006/relationships" xmlns:m="http://schemas.openxmlformats.org/officeDocument/2006/math" xmlns:v="urn:schemas-microsoft-com:vml" xmlns:wp14="http://schemas.microsoft.com/office/word/2010/wordprocessingDrawing" xmlns:wp="http://schemas.openxmlformats.org/drawingml/2006/wordprocessingDrawing" xmlns:w10="urn:schemas-microsoft-com:office:word" xmlns:w="http://schemas.openxmlformats.org/wordprocessingml/2006/main" xmlns:w14="http://schemas.microsoft.com/office/word/2010/wordml" xmlns:w15="http://schemas.microsoft.com/office/word/2012/wordml" xmlns:w16se="http://schemas.microsoft.com/office/word/2015/wordml/symex" xmlns:wpg="http://schemas.microsoft.com/office/word/2010/wordprocessingGroup" xmlns:wpi="http://schemas.microsoft.com/office/word/2010/wordprocessingInk" xmlns:wne="http://schemas.microsoft.com/office/word/2006/wordml" xmlns:wps="http://schemas.microsoft.com/office/word/2010/wordprocessingShape" mc:Ignorable="w14 w15 w16se wp14">
   <w:footnote w:type="separator" w:id="-1">
     <w:p>
       <w:pPr>
@@ -422,6 +1174,103 @@
       </w:r>
       <w:r>
         <w:t>https://en.wikipedia.org/wiki/Enterprise_resource_planning</w:t>
+      </w:r>
+    </w:p>
+  </w:footnote>
+  <w:footnote w:id="3">
+    <w:p>
+      <w:pPr>
+        <w:pStyle w:val="Textonotapie"/>
+      </w:pPr>
+      <w:r>
+        <w:rPr>
+          <w:rStyle w:val="Refdenotaalpie"/>
+        </w:rPr>
+        <w:footnoteRef/>
+      </w:r>
+      <w:r>
+        <w:t xml:space="preserve"> </w:t>
+      </w:r>
+      <w:r>
+        <w:t>https://www.ibm.com/developerworks/ssa/local/im/que-es-big-data/index.html</w:t>
+      </w:r>
+    </w:p>
+  </w:footnote>
+  <w:footnote w:id="4">
+    <w:p>
+      <w:pPr>
+        <w:pStyle w:val="Textonotapie"/>
+      </w:pPr>
+      <w:r>
+        <w:rPr>
+          <w:rStyle w:val="Refdenotaalpie"/>
+        </w:rPr>
+        <w:footnoteRef/>
+      </w:r>
+      <w:r>
+        <w:t xml:space="preserve"> </w:t>
+      </w:r>
+      <w:r>
+        <w:t>https://www.ibm.com/support/knowledgecenter/es/SSEPGG_8.2.0/com.ibm.db2.udb.doc/admin/c0004099.htm</w:t>
+      </w:r>
+      <w:bookmarkStart w:id="0" w:name="_GoBack"/>
+      <w:bookmarkEnd w:id="0"/>
+    </w:p>
+  </w:footnote>
+  <w:footnote w:id="5">
+    <w:p>
+      <w:pPr>
+        <w:pStyle w:val="Textonotapie"/>
+      </w:pPr>
+      <w:r>
+        <w:rPr>
+          <w:rStyle w:val="Refdenotaalpie"/>
+        </w:rPr>
+        <w:footnoteRef/>
+      </w:r>
+      <w:r>
+        <w:t xml:space="preserve"> </w:t>
+      </w:r>
+      <w:r>
+        <w:t>https://es.wikipedia.org/wiki/MapReduce</w:t>
+      </w:r>
+    </w:p>
+  </w:footnote>
+  <w:footnote w:id="6">
+    <w:p>
+      <w:pPr>
+        <w:pStyle w:val="Textonotapie"/>
+      </w:pPr>
+      <w:r>
+        <w:rPr>
+          <w:rStyle w:val="Refdenotaalpie"/>
+        </w:rPr>
+        <w:footnoteRef/>
+      </w:r>
+      <w:r>
+        <w:t xml:space="preserve"> </w:t>
+      </w:r>
+      <w:r>
+        <w:t>https://www.sinnexus.com/business_intelligence/</w:t>
+      </w:r>
+    </w:p>
+  </w:footnote>
+  <w:footnote w:id="7">
+    <w:p>
+      <w:pPr>
+        <w:pStyle w:val="Textonotapie"/>
+      </w:pPr>
+      <w:r>
+        <w:rPr>
+          <w:rStyle w:val="Refdenotaalpie"/>
+        </w:rPr>
+        <w:footnoteRef/>
+      </w:r>
+      <w:r>
+        <w:t xml:space="preserve"> </w:t>
+      </w:r>
+      <w:r>
+        <w:t>https://www.qlik.com/es-es/products/qlikview</w:t>
       </w:r>
     </w:p>
   </w:footnote>
@@ -429,7 +1278,7 @@
 </file>
 
 <file path=word/numbering.xml><?xml version="1.0" encoding="utf-8"?>
-<w:numbering xmlns:wpc="http://schemas.microsoft.com/office/word/2010/wordprocessingCanvas" xmlns:cx="http://schemas.microsoft.com/office/drawing/2014/chartex" xmlns:cx1="http://schemas.microsoft.com/office/drawing/2015/9/8/chartex" xmlns:cx2="http://schemas.microsoft.com/office/drawing/2015/10/21/chartex" xmlns:cx3="http://schemas.microsoft.com/office/drawing/2016/5/9/chartex" xmlns:cx4="http://schemas.microsoft.com/office/drawing/2016/5/10/chartex" xmlns:cx5="http://schemas.microsoft.com/office/drawing/2016/5/11/chartex" xmlns:cx6="http://schemas.microsoft.com/office/drawing/2016/5/12/chartex" xmlns:cx7="http://schemas.microsoft.com/office/drawing/2016/5/13/chartex" xmlns:cx8="http://schemas.microsoft.com/office/drawing/2016/5/14/chartex" xmlns:mc="http://schemas.openxmlformats.org/markup-compatibility/2006" xmlns:aink="http://schemas.microsoft.com/office/drawing/2016/ink" xmlns:am3d="http://schemas.microsoft.com/office/drawing/2017/model3d" xmlns:o="urn:schemas-microsoft-com:office:office" xmlns:r="http://schemas.openxmlformats.org/officeDocument/2006/relationships" xmlns:m="http://schemas.openxmlformats.org/officeDocument/2006/math" xmlns:v="urn:schemas-microsoft-com:vml" xmlns:wp14="http://schemas.microsoft.com/office/word/2010/wordprocessingDrawing" xmlns:wp="http://schemas.openxmlformats.org/drawingml/2006/wordprocessingDrawing" xmlns:w10="urn:schemas-microsoft-com:office:word" xmlns:w="http://schemas.openxmlformats.org/wordprocessingml/2006/main" xmlns:w14="http://schemas.microsoft.com/office/word/2010/wordml" xmlns:w15="http://schemas.microsoft.com/office/word/2012/wordml" xmlns:w16cid="http://schemas.microsoft.com/office/word/2016/wordml/cid" xmlns:w16se="http://schemas.microsoft.com/office/word/2015/wordml/symex" xmlns:wpg="http://schemas.microsoft.com/office/word/2010/wordprocessingGroup" xmlns:wpi="http://schemas.microsoft.com/office/word/2010/wordprocessingInk" xmlns:wne="http://schemas.microsoft.com/office/word/2006/wordml" xmlns:wps="http://schemas.microsoft.com/office/word/2010/wordprocessingShape" mc:Ignorable="w14 w15 w16se w16cid wp14">
+<w:numbering xmlns:wpc="http://schemas.microsoft.com/office/word/2010/wordprocessingCanvas" xmlns:cx="http://schemas.microsoft.com/office/drawing/2014/chartex" xmlns:mc="http://schemas.openxmlformats.org/markup-compatibility/2006" xmlns:o="urn:schemas-microsoft-com:office:office" xmlns:r="http://schemas.openxmlformats.org/officeDocument/2006/relationships" xmlns:m="http://schemas.openxmlformats.org/officeDocument/2006/math" xmlns:v="urn:schemas-microsoft-com:vml" xmlns:wp14="http://schemas.microsoft.com/office/word/2010/wordprocessingDrawing" xmlns:wp="http://schemas.openxmlformats.org/drawingml/2006/wordprocessingDrawing" xmlns:w10="urn:schemas-microsoft-com:office:word" xmlns:w="http://schemas.openxmlformats.org/wordprocessingml/2006/main" xmlns:w14="http://schemas.microsoft.com/office/word/2010/wordml" xmlns:w15="http://schemas.microsoft.com/office/word/2012/wordml" xmlns:w16se="http://schemas.microsoft.com/office/word/2015/wordml/symex" xmlns:wpg="http://schemas.microsoft.com/office/word/2010/wordprocessingGroup" xmlns:wpi="http://schemas.microsoft.com/office/word/2010/wordprocessingInk" xmlns:wne="http://schemas.microsoft.com/office/word/2006/wordml" xmlns:wps="http://schemas.microsoft.com/office/word/2010/wordprocessingShape" mc:Ignorable="w14 w15 w16se wp14">
   <w:abstractNum w:abstractNumId="0" w15:restartNumberingAfterBreak="0">
     <w:nsid w:val="1C331650"/>
     <w:multiLevelType w:val="hybridMultilevel"/>
@@ -526,7 +1375,7 @@
 </file>
 
 <file path=word/styles.xml><?xml version="1.0" encoding="utf-8"?>
-<w:styles xmlns:mc="http://schemas.openxmlformats.org/markup-compatibility/2006" xmlns:r="http://schemas.openxmlformats.org/officeDocument/2006/relationships" xmlns:w="http://schemas.openxmlformats.org/wordprocessingml/2006/main" xmlns:w14="http://schemas.microsoft.com/office/word/2010/wordml" xmlns:w15="http://schemas.microsoft.com/office/word/2012/wordml" xmlns:w16cid="http://schemas.microsoft.com/office/word/2016/wordml/cid" xmlns:w16se="http://schemas.microsoft.com/office/word/2015/wordml/symex" mc:Ignorable="w14 w15 w16se w16cid">
+<w:styles xmlns:mc="http://schemas.openxmlformats.org/markup-compatibility/2006" xmlns:r="http://schemas.openxmlformats.org/officeDocument/2006/relationships" xmlns:w="http://schemas.openxmlformats.org/wordprocessingml/2006/main" xmlns:w14="http://schemas.microsoft.com/office/word/2010/wordml" xmlns:w15="http://schemas.microsoft.com/office/word/2012/wordml" xmlns:w16se="http://schemas.microsoft.com/office/word/2015/wordml/symex" mc:Ignorable="w14 w15 w16se">
   <w:docDefaults>
     <w:rPrDefault>
       <w:rPr>
@@ -542,7 +1391,7 @@
       </w:pPr>
     </w:pPrDefault>
   </w:docDefaults>
-  <w:latentStyles w:defLockedState="0" w:defUIPriority="99" w:defSemiHidden="0" w:defUnhideWhenUsed="0" w:defQFormat="0" w:count="375">
+  <w:latentStyles w:defLockedState="0" w:defUIPriority="99" w:defSemiHidden="0" w:defUnhideWhenUsed="0" w:defQFormat="0" w:count="371">
     <w:lsdException w:name="Normal" w:uiPriority="0" w:qFormat="1"/>
     <w:lsdException w:name="heading 1" w:uiPriority="9" w:qFormat="1"/>
     <w:lsdException w:name="heading 2" w:semiHidden="1" w:uiPriority="9" w:unhideWhenUsed="1" w:qFormat="1"/>
@@ -914,10 +1763,6 @@
     <w:lsdException w:name="List Table 5 Dark Accent 6" w:uiPriority="50"/>
     <w:lsdException w:name="List Table 6 Colorful Accent 6" w:uiPriority="51"/>
     <w:lsdException w:name="List Table 7 Colorful Accent 6" w:uiPriority="52"/>
-    <w:lsdException w:name="Mention" w:semiHidden="1" w:unhideWhenUsed="1"/>
-    <w:lsdException w:name="Smart Hyperlink" w:semiHidden="1" w:unhideWhenUsed="1"/>
-    <w:lsdException w:name="Hashtag" w:semiHidden="1" w:unhideWhenUsed="1"/>
-    <w:lsdException w:name="Unresolved Mention" w:semiHidden="1" w:unhideWhenUsed="1"/>
   </w:latentStyles>
   <w:style w:type="paragraph" w:default="1" w:styleId="Normal">
     <w:name w:val="Normal"/>
@@ -1264,12 +2109,30 @@
 </a:theme>
 </file>
 
+<file path=word/webextensions/taskpanes.xml><?xml version="1.0" encoding="utf-8"?>
+<wetp:taskpanes xmlns:wetp="http://schemas.microsoft.com/office/webextensions/taskpanes/2010/11">
+  <wetp:taskpane dockstate="right" visibility="0" width="350" row="3">
+    <wetp:webextensionref xmlns:r="http://schemas.openxmlformats.org/officeDocument/2006/relationships" r:id="rId1"/>
+  </wetp:taskpane>
+</wetp:taskpanes>
+</file>
+
+<file path=word/webextensions/webextension1.xml><?xml version="1.0" encoding="utf-8"?>
+<we:webextension xmlns:we="http://schemas.microsoft.com/office/webextensions/webextension/2010/11" id="{770063E1-F8A8-45AC-86F1-620833965546}">
+  <we:reference id="wa104099688" version="1.3.0.0" store="es-ES" storeType="OMEX"/>
+  <we:alternateReferences/>
+  <we:properties/>
+  <we:bindings/>
+  <we:snapshot xmlns:r="http://schemas.openxmlformats.org/officeDocument/2006/relationships"/>
+</we:webextension>
+</file>
+
 <file path=customXml/item1.xml><?xml version="1.0" encoding="utf-8"?>
 <b:Sources xmlns:b="http://schemas.openxmlformats.org/officeDocument/2006/bibliography" xmlns="http://schemas.openxmlformats.org/officeDocument/2006/bibliography" SelectedStyle="\APASixthEditionOfficeOnline.xsl" StyleName="APA" Version="6"/>
 </file>
 
 <file path=customXml/itemProps1.xml><?xml version="1.0" encoding="utf-8"?>
-<ds:datastoreItem xmlns:ds="http://schemas.openxmlformats.org/officeDocument/2006/customXml" ds:itemID="{DD3DA39B-57C9-47E1-A839-7745656FFE90}">
+<ds:datastoreItem xmlns:ds="http://schemas.openxmlformats.org/officeDocument/2006/customXml" ds:itemID="{3FCB14D7-A0DD-4FF1-980B-1057DAB9F768}">
   <ds:schemaRefs>
     <ds:schemaRef ds:uri="http://schemas.openxmlformats.org/officeDocument/2006/bibliography"/>
   </ds:schemaRefs>

</xml_diff>

<commit_message>
Reggaetontonton de la corrupcion cion cion cion
</commit_message>
<xml_diff>
--- a/Fase2_RecopilacionDeInformacion.docx
+++ b/Fase2_RecopilacionDeInformacion.docx
@@ -39,22 +39,14 @@
           <w:sz w:val="24"/>
         </w:rPr>
       </w:pPr>
-      <w:r>
-        <w:rPr>
-          <w:rFonts w:ascii="Times New Roman" w:hAnsi="Times New Roman" w:cs="Times New Roman"/>
-          <w:sz w:val="24"/>
-          <w:u w:val="single"/>
-        </w:rPr>
-        <w:t xml:space="preserve">SAP </w:t>
-      </w:r>
-      <w:proofErr w:type="spellStart"/>
-      <w:r>
-        <w:rPr>
-          <w:rFonts w:ascii="Times New Roman" w:hAnsi="Times New Roman" w:cs="Times New Roman"/>
-          <w:sz w:val="24"/>
-          <w:u w:val="single"/>
-        </w:rPr>
-        <w:t>Bussines</w:t>
+      <w:proofErr w:type="spellStart"/>
+      <w:r>
+        <w:rPr>
+          <w:rFonts w:ascii="Times New Roman" w:hAnsi="Times New Roman" w:cs="Times New Roman"/>
+          <w:sz w:val="24"/>
+          <w:u w:val="single"/>
+        </w:rPr>
+        <w:t>Allers</w:t>
       </w:r>
       <w:proofErr w:type="spellEnd"/>
       <w:r>
@@ -72,46 +64,18 @@
           <w:sz w:val="24"/>
           <w:u w:val="single"/>
         </w:rPr>
-        <w:t>one</w:t>
-      </w:r>
-      <w:proofErr w:type="spellEnd"/>
-      <w:r>
-        <w:rPr>
-          <w:rFonts w:ascii="Times New Roman" w:hAnsi="Times New Roman" w:cs="Times New Roman"/>
-          <w:sz w:val="24"/>
-          <w:u w:val="single"/>
-        </w:rPr>
-        <w:t xml:space="preserve">: </w:t>
-      </w:r>
-      <w:r>
-        <w:rPr>
-          <w:rFonts w:ascii="Times New Roman" w:hAnsi="Times New Roman" w:cs="Times New Roman"/>
-          <w:sz w:val="24"/>
-        </w:rPr>
-        <w:t>Es un software para gestió</w:t>
-      </w:r>
-      <w:r>
-        <w:rPr>
-          <w:rFonts w:ascii="Times New Roman" w:hAnsi="Times New Roman" w:cs="Times New Roman"/>
-          <w:sz w:val="24"/>
-        </w:rPr>
-        <w:t>n de tipo ERP</w:t>
-      </w:r>
-      <w:r>
-        <w:rPr>
-          <w:rStyle w:val="Refdenotaalpie"/>
-          <w:rFonts w:ascii="Times New Roman" w:hAnsi="Times New Roman" w:cs="Times New Roman"/>
-          <w:sz w:val="24"/>
-        </w:rPr>
-        <w:footnoteReference w:id="1"/>
-      </w:r>
-      <w:r>
-        <w:rPr>
-          <w:rFonts w:ascii="Times New Roman" w:hAnsi="Times New Roman" w:cs="Times New Roman"/>
-          <w:sz w:val="24"/>
-        </w:rPr>
-        <w:t xml:space="preserve"> y diseñado para empresas pequeñas-medianas.</w:t>
-      </w:r>
+        <w:t>Groups</w:t>
+      </w:r>
+      <w:proofErr w:type="spellEnd"/>
+      <w:r>
+        <w:rPr>
+          <w:rFonts w:ascii="Times New Roman" w:hAnsi="Times New Roman" w:cs="Times New Roman"/>
+          <w:sz w:val="24"/>
+        </w:rPr>
+        <w:t>: Empresa Colombiana especializada en la venta de equipos médicos, insumos hospitalarios, instrumental quirúrgico y medicamentos, tanto al por mayor como al detal.</w:t>
+      </w:r>
+      <w:bookmarkStart w:id="0" w:name="_GoBack"/>
+      <w:bookmarkEnd w:id="0"/>
     </w:p>
     <w:p>
       <w:pPr>
@@ -131,16 +95,16 @@
           <w:sz w:val="24"/>
           <w:u w:val="single"/>
         </w:rPr>
-        <w:t xml:space="preserve">Enterprise </w:t>
-      </w:r>
-      <w:proofErr w:type="spellStart"/>
-      <w:r>
-        <w:rPr>
-          <w:rFonts w:ascii="Times New Roman" w:hAnsi="Times New Roman" w:cs="Times New Roman"/>
-          <w:sz w:val="24"/>
-          <w:u w:val="single"/>
-        </w:rPr>
-        <w:t>resource</w:t>
+        <w:t xml:space="preserve">SAP </w:t>
+      </w:r>
+      <w:proofErr w:type="spellStart"/>
+      <w:r>
+        <w:rPr>
+          <w:rFonts w:ascii="Times New Roman" w:hAnsi="Times New Roman" w:cs="Times New Roman"/>
+          <w:sz w:val="24"/>
+          <w:u w:val="single"/>
+        </w:rPr>
+        <w:t>Bussines</w:t>
       </w:r>
       <w:proofErr w:type="spellEnd"/>
       <w:r>
@@ -158,30 +122,30 @@
           <w:sz w:val="24"/>
           <w:u w:val="single"/>
         </w:rPr>
-        <w:t>planning</w:t>
-      </w:r>
-      <w:proofErr w:type="spellEnd"/>
-      <w:r>
-        <w:rPr>
-          <w:rFonts w:ascii="Times New Roman" w:hAnsi="Times New Roman" w:cs="Times New Roman"/>
-          <w:sz w:val="24"/>
-          <w:u w:val="single"/>
-        </w:rPr>
-        <w:t xml:space="preserve"> (ERP): </w:t>
-      </w:r>
-      <w:r>
-        <w:rPr>
-          <w:rFonts w:ascii="Times New Roman" w:hAnsi="Times New Roman" w:cs="Times New Roman"/>
-          <w:sz w:val="24"/>
-        </w:rPr>
-        <w:t xml:space="preserve"> Es un tipo de </w:t>
-      </w:r>
-      <w:r>
-        <w:rPr>
-          <w:rFonts w:ascii="Times New Roman" w:hAnsi="Times New Roman" w:cs="Times New Roman"/>
-          <w:sz w:val="24"/>
-        </w:rPr>
-        <w:t>aplicación que permite la recolección de datos y todo los procesos que conllevan para generar la interpretación de esos datos</w:t>
+        <w:t>one</w:t>
+      </w:r>
+      <w:proofErr w:type="spellEnd"/>
+      <w:r>
+        <w:rPr>
+          <w:rFonts w:ascii="Times New Roman" w:hAnsi="Times New Roman" w:cs="Times New Roman"/>
+          <w:sz w:val="24"/>
+          <w:u w:val="single"/>
+        </w:rPr>
+        <w:t xml:space="preserve">: </w:t>
+      </w:r>
+      <w:r>
+        <w:rPr>
+          <w:rFonts w:ascii="Times New Roman" w:hAnsi="Times New Roman" w:cs="Times New Roman"/>
+          <w:sz w:val="24"/>
+        </w:rPr>
+        <w:t>Es un software para gestió</w:t>
+      </w:r>
+      <w:r>
+        <w:rPr>
+          <w:rFonts w:ascii="Times New Roman" w:hAnsi="Times New Roman" w:cs="Times New Roman"/>
+          <w:sz w:val="24"/>
+        </w:rPr>
+        <w:t>n de tipo ERP</w:t>
       </w:r>
       <w:r>
         <w:rPr>
@@ -189,7 +153,21 @@
           <w:rFonts w:ascii="Times New Roman" w:hAnsi="Times New Roman" w:cs="Times New Roman"/>
           <w:sz w:val="24"/>
         </w:rPr>
-        <w:footnoteReference w:id="2"/>
+        <w:footnoteReference w:id="1"/>
+      </w:r>
+      <w:r>
+        <w:rPr>
+          <w:rFonts w:ascii="Times New Roman" w:hAnsi="Times New Roman" w:cs="Times New Roman"/>
+          <w:sz w:val="24"/>
+        </w:rPr>
+        <w:t xml:space="preserve"> y diseñado </w:t>
+      </w:r>
+      <w:r>
+        <w:rPr>
+          <w:rFonts w:ascii="Times New Roman" w:hAnsi="Times New Roman" w:cs="Times New Roman"/>
+          <w:sz w:val="24"/>
+        </w:rPr>
+        <w:t>para empresas pequeñas-mediana.</w:t>
       </w:r>
     </w:p>
     <w:p>
@@ -210,39 +188,65 @@
           <w:sz w:val="24"/>
           <w:u w:val="single"/>
         </w:rPr>
-        <w:t xml:space="preserve">Data </w:t>
-      </w:r>
-      <w:proofErr w:type="spellStart"/>
-      <w:r>
-        <w:rPr>
-          <w:rFonts w:ascii="Times New Roman" w:hAnsi="Times New Roman" w:cs="Times New Roman"/>
-          <w:sz w:val="24"/>
-          <w:u w:val="single"/>
-        </w:rPr>
-        <w:t>Mining</w:t>
-      </w:r>
-      <w:proofErr w:type="spellEnd"/>
-      <w:r>
-        <w:rPr>
-          <w:rFonts w:ascii="Times New Roman" w:hAnsi="Times New Roman" w:cs="Times New Roman"/>
-          <w:sz w:val="24"/>
-          <w:u w:val="single"/>
-        </w:rPr>
-        <w:t>:</w:t>
-      </w:r>
-      <w:r>
-        <w:rPr>
-          <w:rFonts w:ascii="Times New Roman" w:hAnsi="Times New Roman" w:cs="Times New Roman"/>
-          <w:sz w:val="24"/>
-        </w:rPr>
-        <w:t xml:space="preserve"> Es el proceso por el cual se intenta obtener patrones </w:t>
-      </w:r>
-      <w:r>
-        <w:rPr>
-          <w:rFonts w:ascii="Times New Roman" w:hAnsi="Times New Roman" w:cs="Times New Roman"/>
-          <w:sz w:val="24"/>
-        </w:rPr>
-        <w:t>en un conjunto de datos</w:t>
+        <w:t xml:space="preserve">Enterprise </w:t>
+      </w:r>
+      <w:proofErr w:type="spellStart"/>
+      <w:r>
+        <w:rPr>
+          <w:rFonts w:ascii="Times New Roman" w:hAnsi="Times New Roman" w:cs="Times New Roman"/>
+          <w:sz w:val="24"/>
+          <w:u w:val="single"/>
+        </w:rPr>
+        <w:t>resource</w:t>
+      </w:r>
+      <w:proofErr w:type="spellEnd"/>
+      <w:r>
+        <w:rPr>
+          <w:rFonts w:ascii="Times New Roman" w:hAnsi="Times New Roman" w:cs="Times New Roman"/>
+          <w:sz w:val="24"/>
+          <w:u w:val="single"/>
+        </w:rPr>
+        <w:t xml:space="preserve"> </w:t>
+      </w:r>
+      <w:proofErr w:type="spellStart"/>
+      <w:r>
+        <w:rPr>
+          <w:rFonts w:ascii="Times New Roman" w:hAnsi="Times New Roman" w:cs="Times New Roman"/>
+          <w:sz w:val="24"/>
+          <w:u w:val="single"/>
+        </w:rPr>
+        <w:t>planning</w:t>
+      </w:r>
+      <w:proofErr w:type="spellEnd"/>
+      <w:r>
+        <w:rPr>
+          <w:rFonts w:ascii="Times New Roman" w:hAnsi="Times New Roman" w:cs="Times New Roman"/>
+          <w:sz w:val="24"/>
+          <w:u w:val="single"/>
+        </w:rPr>
+        <w:t xml:space="preserve"> (ERP): </w:t>
+      </w:r>
+      <w:r>
+        <w:rPr>
+          <w:rFonts w:ascii="Times New Roman" w:hAnsi="Times New Roman" w:cs="Times New Roman"/>
+          <w:sz w:val="24"/>
+        </w:rPr>
+        <w:t xml:space="preserve"> Es un tipo de </w:t>
+      </w:r>
+      <w:r>
+        <w:rPr>
+          <w:rFonts w:ascii="Times New Roman" w:hAnsi="Times New Roman" w:cs="Times New Roman"/>
+          <w:sz w:val="24"/>
+        </w:rPr>
+        <w:t>aplicación que permite la recolección de datos y todo los procesos que conllevan para generar la interpretación de esos datos</w:t>
+      </w:r>
+      <w:r>
+        <w:rPr>
+          <w:rStyle w:val="Refdenotaalpie"/>
+          <w:rFonts w:ascii="Times New Roman" w:hAnsi="Times New Roman" w:cs="Times New Roman"/>
+          <w:sz w:val="24"/>
+        </w:rPr>
+        <w:footnoteReference w:id="2"/>
       </w:r>
     </w:p>
     <w:p>
@@ -263,48 +267,39 @@
           <w:sz w:val="24"/>
           <w:u w:val="single"/>
         </w:rPr>
-        <w:t xml:space="preserve">Asociación (data </w:t>
-      </w:r>
-      <w:proofErr w:type="spellStart"/>
-      <w:r>
-        <w:rPr>
-          <w:rFonts w:ascii="Times New Roman" w:hAnsi="Times New Roman" w:cs="Times New Roman"/>
-          <w:sz w:val="24"/>
-          <w:u w:val="single"/>
-        </w:rPr>
-        <w:t>mining</w:t>
-      </w:r>
-      <w:proofErr w:type="spellEnd"/>
-      <w:r>
-        <w:rPr>
-          <w:rFonts w:ascii="Times New Roman" w:hAnsi="Times New Roman" w:cs="Times New Roman"/>
-          <w:sz w:val="24"/>
-          <w:u w:val="single"/>
-        </w:rPr>
-        <w:t>):</w:t>
-      </w:r>
-      <w:r>
-        <w:rPr>
-          <w:rFonts w:ascii="Times New Roman" w:hAnsi="Times New Roman" w:cs="Times New Roman"/>
-          <w:sz w:val="24"/>
-        </w:rPr>
-        <w:t xml:space="preserve"> Es una técnica de data </w:t>
-      </w:r>
-      <w:proofErr w:type="spellStart"/>
-      <w:r>
-        <w:rPr>
-          <w:rFonts w:ascii="Times New Roman" w:hAnsi="Times New Roman" w:cs="Times New Roman"/>
-          <w:sz w:val="24"/>
-        </w:rPr>
-        <w:t>mining</w:t>
-      </w:r>
-      <w:proofErr w:type="spellEnd"/>
-      <w:r>
-        <w:rPr>
-          <w:rFonts w:ascii="Times New Roman" w:hAnsi="Times New Roman" w:cs="Times New Roman"/>
-          <w:sz w:val="24"/>
-        </w:rPr>
-        <w:t xml:space="preserve"> en donde se utiliza funciones probabilísticas que permiten saber la ocurrencia de un evento B dado un evento A.</w:t>
+        <w:t xml:space="preserve">Data </w:t>
+      </w:r>
+      <w:proofErr w:type="spellStart"/>
+      <w:r>
+        <w:rPr>
+          <w:rFonts w:ascii="Times New Roman" w:hAnsi="Times New Roman" w:cs="Times New Roman"/>
+          <w:sz w:val="24"/>
+          <w:u w:val="single"/>
+        </w:rPr>
+        <w:t>Mining</w:t>
+      </w:r>
+      <w:proofErr w:type="spellEnd"/>
+      <w:r>
+        <w:rPr>
+          <w:rFonts w:ascii="Times New Roman" w:hAnsi="Times New Roman" w:cs="Times New Roman"/>
+          <w:sz w:val="24"/>
+          <w:u w:val="single"/>
+        </w:rPr>
+        <w:t>:</w:t>
+      </w:r>
+      <w:r>
+        <w:rPr>
+          <w:rFonts w:ascii="Times New Roman" w:hAnsi="Times New Roman" w:cs="Times New Roman"/>
+          <w:sz w:val="24"/>
+        </w:rPr>
+        <w:t xml:space="preserve"> Es el proceso por el cual se intenta obtener patrones </w:t>
+      </w:r>
+      <w:r>
+        <w:rPr>
+          <w:rFonts w:ascii="Times New Roman" w:hAnsi="Times New Roman" w:cs="Times New Roman"/>
+          <w:sz w:val="24"/>
+        </w:rPr>
+        <w:t>en un conjunto de datos</w:t>
       </w:r>
     </w:p>
     <w:p>
@@ -325,162 +320,48 @@
           <w:sz w:val="24"/>
           <w:u w:val="single"/>
         </w:rPr>
-        <w:t>Big Data</w:t>
-      </w:r>
-      <w:r>
-        <w:rPr>
-          <w:rFonts w:ascii="Times New Roman" w:hAnsi="Times New Roman" w:cs="Times New Roman"/>
-          <w:sz w:val="24"/>
-        </w:rPr>
-        <w:t xml:space="preserve">: </w:t>
-      </w:r>
-      <w:r>
-        <w:rPr>
-          <w:rFonts w:ascii="Times New Roman" w:hAnsi="Times New Roman" w:cs="Times New Roman"/>
-          <w:sz w:val="24"/>
-        </w:rPr>
-        <w:t xml:space="preserve">Enfoque para describir enormes cantidades de datos (tanto estructurados, no estructurados o </w:t>
-      </w:r>
-      <w:proofErr w:type="spellStart"/>
-      <w:r>
-        <w:rPr>
-          <w:rFonts w:ascii="Times New Roman" w:hAnsi="Times New Roman" w:cs="Times New Roman"/>
-          <w:sz w:val="24"/>
-        </w:rPr>
-        <w:t>semi</w:t>
-      </w:r>
-      <w:proofErr w:type="spellEnd"/>
-      <w:r>
-        <w:rPr>
-          <w:rFonts w:ascii="Times New Roman" w:hAnsi="Times New Roman" w:cs="Times New Roman"/>
-          <w:sz w:val="24"/>
-        </w:rPr>
-        <w:t>-estructurados) que tomaría demasiado tiempo cargarlos a una base de datos relacional.</w:t>
-      </w:r>
-      <w:r>
-        <w:rPr>
-          <w:rFonts w:ascii="Times New Roman" w:hAnsi="Times New Roman" w:cs="Times New Roman"/>
-          <w:sz w:val="24"/>
-        </w:rPr>
-        <w:t xml:space="preserve"> Es decir, es la información que no puede ser procesada con herramientas tradicionales (Por, por ejemplo, requerir una velocidad de respuesta muy rápida).</w:t>
-      </w:r>
-      <w:r>
-        <w:rPr>
-          <w:rFonts w:ascii="Times New Roman" w:hAnsi="Times New Roman" w:cs="Times New Roman"/>
-          <w:sz w:val="24"/>
-        </w:rPr>
-        <w:t xml:space="preserve"> Esto no quiere decir que se deban despreciar las bases de datos convencionales, sino que van de la mano, cada uno cumpliendo funciones diferentes.</w:t>
-      </w:r>
-      <w:r>
-        <w:rPr>
-          <w:rFonts w:ascii="Times New Roman" w:hAnsi="Times New Roman" w:cs="Times New Roman"/>
-          <w:sz w:val="24"/>
-        </w:rPr>
-        <w:t xml:space="preserve"> Existen varios tipos de Big Data, entre los que se encuentra: Web y Social media, Biométricos, Machine to Machine (M2M), Human </w:t>
-      </w:r>
-      <w:proofErr w:type="spellStart"/>
-      <w:r>
-        <w:rPr>
-          <w:rFonts w:ascii="Times New Roman" w:hAnsi="Times New Roman" w:cs="Times New Roman"/>
-          <w:sz w:val="24"/>
-        </w:rPr>
-        <w:t>Generated</w:t>
-      </w:r>
-      <w:proofErr w:type="spellEnd"/>
-      <w:r>
-        <w:rPr>
-          <w:rFonts w:ascii="Times New Roman" w:hAnsi="Times New Roman" w:cs="Times New Roman"/>
-          <w:sz w:val="24"/>
-        </w:rPr>
-        <w:t xml:space="preserve"> y Big </w:t>
-      </w:r>
-      <w:proofErr w:type="spellStart"/>
-      <w:r>
-        <w:rPr>
-          <w:rFonts w:ascii="Times New Roman" w:hAnsi="Times New Roman" w:cs="Times New Roman"/>
-          <w:sz w:val="24"/>
-        </w:rPr>
-        <w:t>Transaction</w:t>
-      </w:r>
-      <w:proofErr w:type="spellEnd"/>
-      <w:r>
-        <w:rPr>
-          <w:rFonts w:ascii="Times New Roman" w:hAnsi="Times New Roman" w:cs="Times New Roman"/>
-          <w:sz w:val="24"/>
-        </w:rPr>
-        <w:t xml:space="preserve"> Data. Actualmente, la herramienta con liderazgo en popularidad para analizar Big Data es </w:t>
-      </w:r>
-      <w:proofErr w:type="spellStart"/>
-      <w:r>
-        <w:rPr>
-          <w:rFonts w:ascii="Times New Roman" w:hAnsi="Times New Roman" w:cs="Times New Roman"/>
-          <w:sz w:val="24"/>
-        </w:rPr>
-        <w:t>Hadoop</w:t>
-      </w:r>
-      <w:proofErr w:type="spellEnd"/>
-      <w:r>
-        <w:rPr>
-          <w:rFonts w:ascii="Times New Roman" w:hAnsi="Times New Roman" w:cs="Times New Roman"/>
-          <w:sz w:val="24"/>
-        </w:rPr>
-        <w:t xml:space="preserve">, el cual está inspirado en </w:t>
-      </w:r>
-      <w:proofErr w:type="spellStart"/>
-      <w:r>
-        <w:rPr>
-          <w:rFonts w:ascii="Times New Roman" w:hAnsi="Times New Roman" w:cs="Times New Roman"/>
-          <w:sz w:val="24"/>
-        </w:rPr>
-        <w:t>GoogleFile</w:t>
-      </w:r>
-      <w:proofErr w:type="spellEnd"/>
-      <w:r>
-        <w:rPr>
-          <w:rFonts w:ascii="Times New Roman" w:hAnsi="Times New Roman" w:cs="Times New Roman"/>
-          <w:sz w:val="24"/>
-        </w:rPr>
-        <w:t xml:space="preserve"> </w:t>
-      </w:r>
-      <w:proofErr w:type="spellStart"/>
-      <w:r>
-        <w:rPr>
-          <w:rFonts w:ascii="Times New Roman" w:hAnsi="Times New Roman" w:cs="Times New Roman"/>
-          <w:sz w:val="24"/>
-        </w:rPr>
-        <w:t>Systems</w:t>
-      </w:r>
-      <w:proofErr w:type="spellEnd"/>
-      <w:r>
-        <w:rPr>
-          <w:rFonts w:ascii="Times New Roman" w:hAnsi="Times New Roman" w:cs="Times New Roman"/>
-          <w:sz w:val="24"/>
-        </w:rPr>
-        <w:t xml:space="preserve"> y utiliza el paradigma </w:t>
-      </w:r>
-      <w:proofErr w:type="spellStart"/>
-      <w:r>
-        <w:rPr>
-          <w:rFonts w:ascii="Times New Roman" w:hAnsi="Times New Roman" w:cs="Times New Roman"/>
-          <w:sz w:val="24"/>
-        </w:rPr>
-        <w:t>MapReduce</w:t>
-      </w:r>
-      <w:proofErr w:type="spellEnd"/>
-      <w:r>
-        <w:rPr>
-          <w:rStyle w:val="Refdenotaalpie"/>
-          <w:rFonts w:ascii="Times New Roman" w:hAnsi="Times New Roman" w:cs="Times New Roman"/>
-          <w:sz w:val="24"/>
-        </w:rPr>
-        <w:footnoteReference w:id="3"/>
-      </w:r>
-      <w:r>
-        <w:rPr>
-          <w:rFonts w:ascii="Times New Roman" w:hAnsi="Times New Roman" w:cs="Times New Roman"/>
-          <w:sz w:val="24"/>
-        </w:rPr>
-        <w:t>.</w:t>
+        <w:t xml:space="preserve">Asociación (data </w:t>
+      </w:r>
+      <w:proofErr w:type="spellStart"/>
+      <w:r>
+        <w:rPr>
+          <w:rFonts w:ascii="Times New Roman" w:hAnsi="Times New Roman" w:cs="Times New Roman"/>
+          <w:sz w:val="24"/>
+          <w:u w:val="single"/>
+        </w:rPr>
+        <w:t>mining</w:t>
+      </w:r>
+      <w:proofErr w:type="spellEnd"/>
+      <w:r>
+        <w:rPr>
+          <w:rFonts w:ascii="Times New Roman" w:hAnsi="Times New Roman" w:cs="Times New Roman"/>
+          <w:sz w:val="24"/>
+          <w:u w:val="single"/>
+        </w:rPr>
+        <w:t>):</w:t>
+      </w:r>
+      <w:r>
+        <w:rPr>
+          <w:rFonts w:ascii="Times New Roman" w:hAnsi="Times New Roman" w:cs="Times New Roman"/>
+          <w:sz w:val="24"/>
+        </w:rPr>
+        <w:t xml:space="preserve"> Es una técnica de data </w:t>
+      </w:r>
+      <w:proofErr w:type="spellStart"/>
+      <w:r>
+        <w:rPr>
+          <w:rFonts w:ascii="Times New Roman" w:hAnsi="Times New Roman" w:cs="Times New Roman"/>
+          <w:sz w:val="24"/>
+        </w:rPr>
+        <w:t>mining</w:t>
+      </w:r>
+      <w:proofErr w:type="spellEnd"/>
+      <w:r>
+        <w:rPr>
+          <w:rFonts w:ascii="Times New Roman" w:hAnsi="Times New Roman" w:cs="Times New Roman"/>
+          <w:sz w:val="24"/>
+        </w:rPr>
+        <w:t xml:space="preserve"> en donde se utiliza funciones probabilísticas que permiten saber la ocurrencia de un evento B dado un evento A.</w:t>
       </w:r>
     </w:p>
     <w:p>
@@ -501,7 +382,7 @@
           <w:sz w:val="24"/>
           <w:u w:val="single"/>
         </w:rPr>
-        <w:t>Base de datos Relacional</w:t>
+        <w:t>Big Data</w:t>
       </w:r>
       <w:r>
         <w:rPr>
@@ -515,31 +396,148 @@
           <w:rFonts w:ascii="Times New Roman" w:hAnsi="Times New Roman" w:cs="Times New Roman"/>
           <w:sz w:val="24"/>
         </w:rPr>
-        <w:t xml:space="preserve">Base de datos conformada por un conjunto de tablas, que se manipula de acuerdo al modelo de datos relacional (Donde las relaciones son </w:t>
-      </w:r>
-      <w:proofErr w:type="spellStart"/>
-      <w:r>
-        <w:rPr>
-          <w:rFonts w:ascii="Times New Roman" w:hAnsi="Times New Roman" w:cs="Times New Roman"/>
-          <w:sz w:val="24"/>
-        </w:rPr>
-        <w:t>tuplas</w:t>
-      </w:r>
-      <w:proofErr w:type="spellEnd"/>
-      <w:r>
-        <w:rPr>
-          <w:rFonts w:ascii="Times New Roman" w:hAnsi="Times New Roman" w:cs="Times New Roman"/>
-          <w:sz w:val="24"/>
-        </w:rPr>
-        <w:t>, lo que se puede ver como si cada tabla fuera una relación).</w:t>
-      </w:r>
+        <w:t xml:space="preserve">Enfoque para describir enormes cantidades de datos (tanto estructurados, no estructurados o </w:t>
+      </w:r>
+      <w:proofErr w:type="spellStart"/>
+      <w:r>
+        <w:rPr>
+          <w:rFonts w:ascii="Times New Roman" w:hAnsi="Times New Roman" w:cs="Times New Roman"/>
+          <w:sz w:val="24"/>
+        </w:rPr>
+        <w:t>semi</w:t>
+      </w:r>
+      <w:proofErr w:type="spellEnd"/>
+      <w:r>
+        <w:rPr>
+          <w:rFonts w:ascii="Times New Roman" w:hAnsi="Times New Roman" w:cs="Times New Roman"/>
+          <w:sz w:val="24"/>
+        </w:rPr>
+        <w:t>-estructurados) que tomaría demasiado tiempo cargarlos a una base de datos relacional.</w:t>
+      </w:r>
+      <w:r>
+        <w:rPr>
+          <w:rFonts w:ascii="Times New Roman" w:hAnsi="Times New Roman" w:cs="Times New Roman"/>
+          <w:sz w:val="24"/>
+        </w:rPr>
+        <w:t xml:space="preserve"> Es decir, es la información que no puede ser procesada con herramientas tradicionales (Por, por ejemplo, requerir una velocidad de respuesta muy rápida).</w:t>
+      </w:r>
+      <w:r>
+        <w:rPr>
+          <w:rFonts w:ascii="Times New Roman" w:hAnsi="Times New Roman" w:cs="Times New Roman"/>
+          <w:sz w:val="24"/>
+        </w:rPr>
+        <w:t xml:space="preserve"> Esto no quiere decir que se deban despreciar las bases de datos convencionales, sino que van de la mano, cada uno cumpliendo funciones diferentes.</w:t>
+      </w:r>
+      <w:r>
+        <w:rPr>
+          <w:rFonts w:ascii="Times New Roman" w:hAnsi="Times New Roman" w:cs="Times New Roman"/>
+          <w:sz w:val="24"/>
+        </w:rPr>
+        <w:t xml:space="preserve"> Existen varios tipos de Big Data, entre los que se encuentra: Web y Social media, Biométricos, Machine to Machine (M2M), Human </w:t>
+      </w:r>
+      <w:proofErr w:type="spellStart"/>
+      <w:r>
+        <w:rPr>
+          <w:rFonts w:ascii="Times New Roman" w:hAnsi="Times New Roman" w:cs="Times New Roman"/>
+          <w:sz w:val="24"/>
+        </w:rPr>
+        <w:t>Generated</w:t>
+      </w:r>
+      <w:proofErr w:type="spellEnd"/>
+      <w:r>
+        <w:rPr>
+          <w:rFonts w:ascii="Times New Roman" w:hAnsi="Times New Roman" w:cs="Times New Roman"/>
+          <w:sz w:val="24"/>
+        </w:rPr>
+        <w:t xml:space="preserve"> y Big </w:t>
+      </w:r>
+      <w:proofErr w:type="spellStart"/>
+      <w:r>
+        <w:rPr>
+          <w:rFonts w:ascii="Times New Roman" w:hAnsi="Times New Roman" w:cs="Times New Roman"/>
+          <w:sz w:val="24"/>
+        </w:rPr>
+        <w:t>Transaction</w:t>
+      </w:r>
+      <w:proofErr w:type="spellEnd"/>
+      <w:r>
+        <w:rPr>
+          <w:rFonts w:ascii="Times New Roman" w:hAnsi="Times New Roman" w:cs="Times New Roman"/>
+          <w:sz w:val="24"/>
+        </w:rPr>
+        <w:t xml:space="preserve"> Data. Actualmente, la herramienta con liderazgo en popularidad para analizar Big Data es </w:t>
+      </w:r>
+      <w:proofErr w:type="spellStart"/>
+      <w:r>
+        <w:rPr>
+          <w:rFonts w:ascii="Times New Roman" w:hAnsi="Times New Roman" w:cs="Times New Roman"/>
+          <w:sz w:val="24"/>
+        </w:rPr>
+        <w:t>Hadoop</w:t>
+      </w:r>
+      <w:proofErr w:type="spellEnd"/>
+      <w:r>
+        <w:rPr>
+          <w:rFonts w:ascii="Times New Roman" w:hAnsi="Times New Roman" w:cs="Times New Roman"/>
+          <w:sz w:val="24"/>
+        </w:rPr>
+        <w:t xml:space="preserve">, el cual está inspirado en </w:t>
+      </w:r>
+      <w:proofErr w:type="spellStart"/>
+      <w:r>
+        <w:rPr>
+          <w:rFonts w:ascii="Times New Roman" w:hAnsi="Times New Roman" w:cs="Times New Roman"/>
+          <w:sz w:val="24"/>
+        </w:rPr>
+        <w:t>GoogleFile</w:t>
+      </w:r>
+      <w:proofErr w:type="spellEnd"/>
+      <w:r>
+        <w:rPr>
+          <w:rFonts w:ascii="Times New Roman" w:hAnsi="Times New Roman" w:cs="Times New Roman"/>
+          <w:sz w:val="24"/>
+        </w:rPr>
+        <w:t xml:space="preserve"> </w:t>
+      </w:r>
+      <w:proofErr w:type="spellStart"/>
+      <w:r>
+        <w:rPr>
+          <w:rFonts w:ascii="Times New Roman" w:hAnsi="Times New Roman" w:cs="Times New Roman"/>
+          <w:sz w:val="24"/>
+        </w:rPr>
+        <w:t>Systems</w:t>
+      </w:r>
+      <w:proofErr w:type="spellEnd"/>
+      <w:r>
+        <w:rPr>
+          <w:rFonts w:ascii="Times New Roman" w:hAnsi="Times New Roman" w:cs="Times New Roman"/>
+          <w:sz w:val="24"/>
+        </w:rPr>
+        <w:t xml:space="preserve"> y utiliza el paradigma </w:t>
+      </w:r>
+      <w:proofErr w:type="spellStart"/>
+      <w:r>
+        <w:rPr>
+          <w:rFonts w:ascii="Times New Roman" w:hAnsi="Times New Roman" w:cs="Times New Roman"/>
+          <w:sz w:val="24"/>
+        </w:rPr>
+        <w:t>MapReduce</w:t>
+      </w:r>
+      <w:proofErr w:type="spellEnd"/>
       <w:r>
         <w:rPr>
           <w:rStyle w:val="Refdenotaalpie"/>
           <w:rFonts w:ascii="Times New Roman" w:hAnsi="Times New Roman" w:cs="Times New Roman"/>
           <w:sz w:val="24"/>
         </w:rPr>
-        <w:footnoteReference w:id="4"/>
+        <w:footnoteReference w:id="3"/>
+      </w:r>
+      <w:r>
+        <w:rPr>
+          <w:rFonts w:ascii="Times New Roman" w:hAnsi="Times New Roman" w:cs="Times New Roman"/>
+          <w:sz w:val="24"/>
+        </w:rPr>
+        <w:t>.</w:t>
       </w:r>
     </w:p>
     <w:p>
@@ -552,34 +550,15 @@
         <w:rPr>
           <w:rFonts w:ascii="Times New Roman" w:hAnsi="Times New Roman" w:cs="Times New Roman"/>
           <w:sz w:val="24"/>
-          <w:u w:val="single"/>
-        </w:rPr>
-      </w:pPr>
-      <w:r>
-        <w:rPr>
-          <w:rFonts w:ascii="Times New Roman" w:hAnsi="Times New Roman" w:cs="Times New Roman"/>
-          <w:sz w:val="24"/>
-          <w:u w:val="single"/>
-        </w:rPr>
-        <w:t xml:space="preserve">Paradigma </w:t>
-      </w:r>
-      <w:proofErr w:type="spellStart"/>
-      <w:r>
-        <w:rPr>
-          <w:rFonts w:ascii="Times New Roman" w:hAnsi="Times New Roman" w:cs="Times New Roman"/>
-          <w:sz w:val="24"/>
-          <w:u w:val="single"/>
-        </w:rPr>
-        <w:t>Map</w:t>
-      </w:r>
-      <w:proofErr w:type="spellEnd"/>
-      <w:r>
-        <w:rPr>
-          <w:rFonts w:ascii="Times New Roman" w:hAnsi="Times New Roman" w:cs="Times New Roman"/>
-          <w:sz w:val="24"/>
-          <w:u w:val="single"/>
-        </w:rPr>
-        <w:t>-Reduce</w:t>
+        </w:rPr>
+      </w:pPr>
+      <w:r>
+        <w:rPr>
+          <w:rFonts w:ascii="Times New Roman" w:hAnsi="Times New Roman" w:cs="Times New Roman"/>
+          <w:sz w:val="24"/>
+          <w:u w:val="single"/>
+        </w:rPr>
+        <w:t>Base de datos Relacional</w:t>
       </w:r>
       <w:r>
         <w:rPr>
@@ -593,48 +572,23 @@
           <w:rFonts w:ascii="Times New Roman" w:hAnsi="Times New Roman" w:cs="Times New Roman"/>
           <w:sz w:val="24"/>
         </w:rPr>
-        <w:t xml:space="preserve">Framework para trabajar sobre grandes colecciones de datos en varios grupos de computadoras para aprovechar la computación paralela. Está compuesto por dos funciones: Función </w:t>
-      </w:r>
-      <w:proofErr w:type="spellStart"/>
-      <w:proofErr w:type="gramStart"/>
-      <w:r>
-        <w:rPr>
-          <w:rFonts w:ascii="Times New Roman" w:hAnsi="Times New Roman" w:cs="Times New Roman"/>
-          <w:sz w:val="24"/>
-        </w:rPr>
-        <w:t>Map</w:t>
-      </w:r>
-      <w:proofErr w:type="spellEnd"/>
-      <w:r>
-        <w:rPr>
-          <w:rFonts w:ascii="Times New Roman" w:hAnsi="Times New Roman" w:cs="Times New Roman"/>
-          <w:sz w:val="24"/>
-        </w:rPr>
-        <w:t>(</w:t>
-      </w:r>
-      <w:proofErr w:type="gramEnd"/>
-      <w:r>
-        <w:rPr>
-          <w:rFonts w:ascii="Times New Roman" w:hAnsi="Times New Roman" w:cs="Times New Roman"/>
-          <w:sz w:val="24"/>
-        </w:rPr>
-        <w:t xml:space="preserve">), la cual mapea los datos de entrada de la función en paralelo y genera una lista de pares (k2,v2). La otra función es la de Reduce(), la cual se llama en paralelo para cada grupo generado en la función </w:t>
-      </w:r>
-      <w:proofErr w:type="spellStart"/>
-      <w:r>
-        <w:rPr>
-          <w:rFonts w:ascii="Times New Roman" w:hAnsi="Times New Roman" w:cs="Times New Roman"/>
-          <w:sz w:val="24"/>
-        </w:rPr>
-        <w:t>Map</w:t>
-      </w:r>
-      <w:proofErr w:type="spellEnd"/>
-      <w:r>
-        <w:rPr>
-          <w:rFonts w:ascii="Times New Roman" w:hAnsi="Times New Roman" w:cs="Times New Roman"/>
-          <w:sz w:val="24"/>
-        </w:rPr>
-        <w:t xml:space="preserve"> y retorna un valor final v3.</w:t>
+        <w:t xml:space="preserve">Base de datos conformada por un conjunto de tablas, que se manipula de acuerdo al modelo de datos relacional (Donde las relaciones son </w:t>
+      </w:r>
+      <w:proofErr w:type="spellStart"/>
+      <w:r>
+        <w:rPr>
+          <w:rFonts w:ascii="Times New Roman" w:hAnsi="Times New Roman" w:cs="Times New Roman"/>
+          <w:sz w:val="24"/>
+        </w:rPr>
+        <w:t>tuplas</w:t>
+      </w:r>
+      <w:proofErr w:type="spellEnd"/>
+      <w:r>
+        <w:rPr>
+          <w:rFonts w:ascii="Times New Roman" w:hAnsi="Times New Roman" w:cs="Times New Roman"/>
+          <w:sz w:val="24"/>
+        </w:rPr>
+        <w:t>, lo que se puede ver como si cada tabla fuera una relación).</w:t>
       </w:r>
       <w:r>
         <w:rPr>
@@ -642,7 +596,7 @@
           <w:rFonts w:ascii="Times New Roman" w:hAnsi="Times New Roman" w:cs="Times New Roman"/>
           <w:sz w:val="24"/>
         </w:rPr>
-        <w:footnoteReference w:id="5"/>
+        <w:footnoteReference w:id="4"/>
       </w:r>
     </w:p>
     <w:p>
@@ -658,6 +612,109 @@
           <w:u w:val="single"/>
         </w:rPr>
       </w:pPr>
+      <w:r>
+        <w:rPr>
+          <w:rFonts w:ascii="Times New Roman" w:hAnsi="Times New Roman" w:cs="Times New Roman"/>
+          <w:sz w:val="24"/>
+          <w:u w:val="single"/>
+        </w:rPr>
+        <w:t xml:space="preserve">Paradigma </w:t>
+      </w:r>
+      <w:proofErr w:type="spellStart"/>
+      <w:r>
+        <w:rPr>
+          <w:rFonts w:ascii="Times New Roman" w:hAnsi="Times New Roman" w:cs="Times New Roman"/>
+          <w:sz w:val="24"/>
+          <w:u w:val="single"/>
+        </w:rPr>
+        <w:t>Map</w:t>
+      </w:r>
+      <w:proofErr w:type="spellEnd"/>
+      <w:r>
+        <w:rPr>
+          <w:rFonts w:ascii="Times New Roman" w:hAnsi="Times New Roman" w:cs="Times New Roman"/>
+          <w:sz w:val="24"/>
+          <w:u w:val="single"/>
+        </w:rPr>
+        <w:t>-Reduce</w:t>
+      </w:r>
+      <w:r>
+        <w:rPr>
+          <w:rFonts w:ascii="Times New Roman" w:hAnsi="Times New Roman" w:cs="Times New Roman"/>
+          <w:sz w:val="24"/>
+        </w:rPr>
+        <w:t xml:space="preserve">: </w:t>
+      </w:r>
+      <w:r>
+        <w:rPr>
+          <w:rFonts w:ascii="Times New Roman" w:hAnsi="Times New Roman" w:cs="Times New Roman"/>
+          <w:sz w:val="24"/>
+        </w:rPr>
+        <w:t xml:space="preserve">Framework para trabajar sobre grandes colecciones de datos en varios grupos de computadoras para aprovechar la computación paralela. Está compuesto por dos funciones: Función </w:t>
+      </w:r>
+      <w:proofErr w:type="spellStart"/>
+      <w:proofErr w:type="gramStart"/>
+      <w:r>
+        <w:rPr>
+          <w:rFonts w:ascii="Times New Roman" w:hAnsi="Times New Roman" w:cs="Times New Roman"/>
+          <w:sz w:val="24"/>
+        </w:rPr>
+        <w:t>Map</w:t>
+      </w:r>
+      <w:proofErr w:type="spellEnd"/>
+      <w:r>
+        <w:rPr>
+          <w:rFonts w:ascii="Times New Roman" w:hAnsi="Times New Roman" w:cs="Times New Roman"/>
+          <w:sz w:val="24"/>
+        </w:rPr>
+        <w:t>(</w:t>
+      </w:r>
+      <w:proofErr w:type="gramEnd"/>
+      <w:r>
+        <w:rPr>
+          <w:rFonts w:ascii="Times New Roman" w:hAnsi="Times New Roman" w:cs="Times New Roman"/>
+          <w:sz w:val="24"/>
+        </w:rPr>
+        <w:t xml:space="preserve">), la cual mapea los datos de entrada de la función en paralelo y genera una lista de pares (k2,v2). La otra función es la de Reduce(), la cual se llama en paralelo para cada grupo generado en la función </w:t>
+      </w:r>
+      <w:proofErr w:type="spellStart"/>
+      <w:r>
+        <w:rPr>
+          <w:rFonts w:ascii="Times New Roman" w:hAnsi="Times New Roman" w:cs="Times New Roman"/>
+          <w:sz w:val="24"/>
+        </w:rPr>
+        <w:t>Map</w:t>
+      </w:r>
+      <w:proofErr w:type="spellEnd"/>
+      <w:r>
+        <w:rPr>
+          <w:rFonts w:ascii="Times New Roman" w:hAnsi="Times New Roman" w:cs="Times New Roman"/>
+          <w:sz w:val="24"/>
+        </w:rPr>
+        <w:t xml:space="preserve"> y retorna un valor final v3.</w:t>
+      </w:r>
+      <w:r>
+        <w:rPr>
+          <w:rStyle w:val="Refdenotaalpie"/>
+          <w:rFonts w:ascii="Times New Roman" w:hAnsi="Times New Roman" w:cs="Times New Roman"/>
+          <w:sz w:val="24"/>
+        </w:rPr>
+        <w:footnoteReference w:id="5"/>
+      </w:r>
+    </w:p>
+    <w:p>
+      <w:pPr>
+        <w:pStyle w:val="Prrafodelista"/>
+        <w:numPr>
+          <w:ilvl w:val="0"/>
+          <w:numId w:val="1"/>
+        </w:numPr>
+        <w:rPr>
+          <w:rFonts w:ascii="Times New Roman" w:hAnsi="Times New Roman" w:cs="Times New Roman"/>
+          <w:sz w:val="24"/>
+          <w:u w:val="single"/>
+        </w:rPr>
+      </w:pPr>
       <w:proofErr w:type="spellStart"/>
       <w:r>
         <w:rPr>
@@ -695,6 +752,7 @@
           <w:rFonts w:ascii="Times New Roman" w:hAnsi="Times New Roman" w:cs="Times New Roman"/>
           <w:sz w:val="24"/>
         </w:rPr>
+        <w:lastRenderedPageBreak/>
         <w:t>Hadoop</w:t>
       </w:r>
       <w:proofErr w:type="spellEnd"/>
@@ -820,15 +878,7 @@
           <w:rFonts w:ascii="Times New Roman" w:hAnsi="Times New Roman" w:cs="Times New Roman"/>
           <w:sz w:val="24"/>
         </w:rPr>
-        <w:t xml:space="preserve">-Reduce a los datos </w:t>
-      </w:r>
-      <w:r>
-        <w:rPr>
-          <w:rFonts w:ascii="Times New Roman" w:hAnsi="Times New Roman" w:cs="Times New Roman"/>
-          <w:sz w:val="24"/>
-        </w:rPr>
-        <w:lastRenderedPageBreak/>
-        <w:t>distribuidos)</w:t>
+        <w:t>-Reduce a los datos distribuidos)</w:t>
       </w:r>
       <w:r>
         <w:rPr>
@@ -1213,8 +1263,6 @@
       <w:r>
         <w:t>https://www.ibm.com/support/knowledgecenter/es/SSEPGG_8.2.0/com.ibm.db2.udb.doc/admin/c0004099.htm</w:t>
       </w:r>
-      <w:bookmarkStart w:id="0" w:name="_GoBack"/>
-      <w:bookmarkEnd w:id="0"/>
     </w:p>
   </w:footnote>
   <w:footnote w:id="5">
@@ -2132,7 +2180,7 @@
 </file>
 
 <file path=customXml/itemProps1.xml><?xml version="1.0" encoding="utf-8"?>
-<ds:datastoreItem xmlns:ds="http://schemas.openxmlformats.org/officeDocument/2006/customXml" ds:itemID="{3FCB14D7-A0DD-4FF1-980B-1057DAB9F768}">
+<ds:datastoreItem xmlns:ds="http://schemas.openxmlformats.org/officeDocument/2006/customXml" ds:itemID="{A2403641-F7DE-4E1B-A605-9A9877CAC155}">
   <ds:schemaRefs>
     <ds:schemaRef ds:uri="http://schemas.openxmlformats.org/officeDocument/2006/bibliography"/>
   </ds:schemaRefs>

</xml_diff>